<commit_message>
fd f dsf sd
</commit_message>
<xml_diff>
--- a/ВКР/экспертиза Попов С.А. КБ-6.docx
+++ b/ВКР/экспертиза Попов С.А. КБ-6.docx
@@ -54,8 +54,6 @@
         </w:rPr>
         <w:t>Попов Сергей Андреевич, КБ-61СО</w:t>
       </w:r>
-      <w:bookmarkStart w:id="0" w:name="_GoBack"/>
-      <w:bookmarkEnd w:id="0"/>
     </w:p>
     <w:p>
       <w:pPr>
@@ -188,15 +186,7 @@
           <w:sz w:val="24"/>
           <w:szCs w:val="24"/>
         </w:rPr>
-        <w:t>В последнее время на рынке приложений для коммерческих организаций стало появляться всё больше и больше приложений для которых требуется умное разграничение прав - то есть необходимо иметь возможность создавать политики безопасности, которые бы имели механизм гибкой настройки прав и разрешений для конечных пользователей. Создание гибкой политики безопасности является довольно трудной задачей, так как обычно необходимо учесть очень много факторов. Зачастую это становиться головной болью для разработчиков, так как требования к безопасности растут и механизм должен удовлетворять даже самым замысловатым требованиям.</w:t>
-      </w:r>
-      <w:r>
-        <w:rPr>
-          <w:rFonts w:ascii="Times New Roman" w:hAnsi="Times New Roman" w:cs="Times New Roman"/>
-          <w:sz w:val="24"/>
-          <w:szCs w:val="24"/>
-        </w:rPr>
-        <w:t xml:space="preserve"> </w:t>
+        <w:t xml:space="preserve">В последнее время на рынке приложений для коммерческих организаций стало появляться всё больше и больше приложений для которых требуется умное разграничение прав - то есть необходимо иметь возможность создавать политики безопасности, которые бы имели механизм гибкой настройки прав и разрешений для конечных пользователей. Создание гибкой политики безопасности является довольно трудной задачей, так как обычно необходимо учесть очень много факторов. Зачастую это становиться головной болью для разработчиков, так как требования к безопасности растут и механизм должен удовлетворять даже самым замысловатым требованиям. </w:t>
       </w:r>
     </w:p>
     <w:p>
@@ -232,15 +222,7 @@
           <w:sz w:val="24"/>
           <w:szCs w:val="24"/>
         </w:rPr>
-        <w:t xml:space="preserve"> во многих системах управления базами данных. Это позволяет реализовать политику безопасности на уровне сервера базы данных, причём приложение, работающее с данным, поставляемыми сервером БД, не знает ни о какой политике безопасности. Таким способом можно изолировать код приложения от определения и реализации механизма разграничений прав на записи в таблицах.</w:t>
-      </w:r>
-      <w:r>
-        <w:rPr>
-          <w:rFonts w:ascii="Times New Roman" w:hAnsi="Times New Roman" w:cs="Times New Roman"/>
-          <w:sz w:val="24"/>
-          <w:szCs w:val="24"/>
-        </w:rPr>
-        <w:t xml:space="preserve"> Поэтому в целях выпускной квалификационной работы было спроектировано приложение с библиотекой разграничения доступа конечных пользователей к строкам базы данных. Программа предназначена для гибкой настройки политики безопасности и может применяться в </w:t>
+        <w:t xml:space="preserve"> во многих системах управления базами данных. Это позволяет реализовать политику безопасности на уровне сервера базы данных, причём приложение, работающее с данным, поставляемыми сервером БД, не знает ни о какой политике безопасности. Таким способом можно изолировать код приложения от определения и реализации механизма разграничений прав на записи в таблицах. Поэтому в целях выпускной квалификационной работы было спроектировано приложение с библиотекой разграничения доступа конечных пользователей к строкам базы данных. Программа предназначена для гибкой настройки политики безопасности и может применяться в </w:t>
       </w:r>
       <w:r>
         <w:rPr>
@@ -254,6 +236,16 @@
     <w:p>
       <w:pPr>
         <w:ind w:firstLine="706"/>
+        <w:jc w:val="both"/>
+        <w:rPr>
+          <w:rFonts w:ascii="Times New Roman" w:hAnsi="Times New Roman" w:cs="Times New Roman"/>
+          <w:sz w:val="24"/>
+          <w:szCs w:val="24"/>
+        </w:rPr>
+      </w:pPr>
+    </w:p>
+    <w:p>
+      <w:pPr>
         <w:jc w:val="both"/>
         <w:rPr>
           <w:rFonts w:ascii="Times New Roman" w:hAnsi="Times New Roman" w:cs="Times New Roman"/>
@@ -397,7 +389,6 @@
     <w:p>
       <w:pPr>
         <w:overflowPunct/>
-        <w:ind w:firstLine="720"/>
         <w:textAlignment w:val="auto"/>
         <w:rPr>
           <w:rFonts w:ascii="Times New Roman" w:hAnsi="Times New Roman" w:cs="Times New Roman"/>
@@ -736,7 +727,6 @@
     <w:p>
       <w:pPr>
         <w:overflowPunct/>
-        <w:ind w:firstLine="720"/>
         <w:textAlignment w:val="auto"/>
         <w:rPr>
           <w:rFonts w:ascii="Times New Roman" w:hAnsi="Times New Roman" w:cs="Times New Roman"/>
@@ -966,23 +956,7 @@
           <w:sz w:val="24"/>
           <w:szCs w:val="24"/>
         </w:rPr>
-        <w:t>policies creating.sql</w:t>
-      </w:r>
-      <w:r>
-        <w:rPr>
-          <w:rFonts w:ascii="Times New Roman" w:hAnsi="Times New Roman" w:cs="Times New Roman"/>
-          <w:sz w:val="24"/>
-          <w:szCs w:val="24"/>
-        </w:rPr>
-        <w:t>”</w:t>
-      </w:r>
-      <w:r>
-        <w:rPr>
-          <w:rFonts w:ascii="Times New Roman" w:hAnsi="Times New Roman" w:cs="Times New Roman"/>
-          <w:sz w:val="24"/>
-          <w:szCs w:val="24"/>
-        </w:rPr>
-        <w:t xml:space="preserve"> в папке“</w:t>
+        <w:t>policies creating.sql” в папке“</w:t>
       </w:r>
       <w:proofErr w:type="spellStart"/>
       <w:r>
@@ -1311,6 +1285,7 @@
           <w:sz w:val="24"/>
           <w:szCs w:val="24"/>
         </w:rPr>
+        <w:lastRenderedPageBreak/>
         <w:t>Должна, быть приведена полная информация об использовании</w:t>
       </w:r>
       <w:r>
@@ -1354,7 +1329,6 @@
           <w:sz w:val="24"/>
           <w:szCs w:val="24"/>
         </w:rPr>
-        <w:lastRenderedPageBreak/>
         <w:t>a) подготовку к использованию;</w:t>
       </w:r>
     </w:p>
@@ -1553,7 +1527,19 @@
           <w:sz w:val="24"/>
           <w:szCs w:val="24"/>
         </w:rPr>
-        <w:t xml:space="preserve"> Должны быть описаны содержание, логическая структура и формат</w:t>
+        <w:t xml:space="preserve"> Должны бы</w:t>
+      </w:r>
+      <w:bookmarkStart w:id="0" w:name="_GoBack"/>
+      <w:bookmarkEnd w:id="0"/>
+      <w:r>
+        <w:rPr>
+          <w:rFonts w:ascii="Times New Roman" w:hAnsi="Times New Roman" w:cs="Times New Roman"/>
+          <w:i/>
+          <w:iCs/>
+          <w:sz w:val="24"/>
+          <w:szCs w:val="24"/>
+        </w:rPr>
+        <w:t>ть описаны содержание, логическая структура и формат</w:t>
       </w:r>
     </w:p>
     <w:p>
@@ -2539,16 +2525,7 @@
           <w:szCs w:val="24"/>
           <w:lang w:val="en-US"/>
         </w:rPr>
-        <w:t xml:space="preserve">: </w:t>
-      </w:r>
-      <w:r>
-        <w:rPr>
-          <w:rFonts w:ascii="Times New Roman" w:hAnsi="Times New Roman" w:cs="Times New Roman"/>
-          <w:sz w:val="24"/>
-          <w:szCs w:val="24"/>
-          <w:lang w:val="en-US"/>
-        </w:rPr>
-        <w:t>Entity</w:t>
+        <w:t>: Entity</w:t>
       </w:r>
       <w:r>
         <w:rPr>
@@ -2566,16 +2543,7 @@
           <w:szCs w:val="24"/>
           <w:lang w:val="en-US"/>
         </w:rPr>
-        <w:t>Framework</w:t>
-      </w:r>
-      <w:r>
-        <w:rPr>
-          <w:rFonts w:ascii="Times New Roman" w:hAnsi="Times New Roman" w:cs="Times New Roman"/>
-          <w:sz w:val="24"/>
-          <w:szCs w:val="24"/>
-          <w:lang w:val="en-US"/>
-        </w:rPr>
-        <w:t xml:space="preserve">, </w:t>
+        <w:t xml:space="preserve">Framework, </w:t>
       </w:r>
       <w:proofErr w:type="spellStart"/>
       <w:r>
@@ -2844,6 +2812,7 @@
           <w:sz w:val="24"/>
           <w:szCs w:val="24"/>
         </w:rPr>
+        <w:lastRenderedPageBreak/>
         <w:t xml:space="preserve">запущенного </w:t>
       </w:r>
       <w:r>
@@ -3250,7 +3219,124 @@
           <w:sz w:val="24"/>
           <w:szCs w:val="24"/>
         </w:rPr>
-        <w:t xml:space="preserve">для заполнения базы данных тестовыми данными. Далее заходя под разными пользователями на данный сайт можно увидеть что количество строк во вкладке с таблицей </w:t>
+        <w:t xml:space="preserve">для заполнения базы данных тестовыми данными. Далее </w:t>
+      </w:r>
+      <w:r>
+        <w:rPr>
+          <w:rFonts w:ascii="Times New Roman" w:hAnsi="Times New Roman" w:cs="Times New Roman"/>
+          <w:sz w:val="24"/>
+          <w:szCs w:val="24"/>
+        </w:rPr>
+        <w:t xml:space="preserve">вводя разные идентификаторы пользователей на странице </w:t>
+      </w:r>
+      <w:r>
+        <w:rPr>
+          <w:rFonts w:ascii="Times New Roman" w:hAnsi="Times New Roman" w:cs="Times New Roman"/>
+          <w:sz w:val="24"/>
+          <w:szCs w:val="24"/>
+          <w:lang w:val="en-US"/>
+        </w:rPr>
+        <w:t>localhost</w:t>
+      </w:r>
+      <w:r>
+        <w:rPr>
+          <w:rFonts w:ascii="Times New Roman" w:hAnsi="Times New Roman" w:cs="Times New Roman"/>
+          <w:sz w:val="24"/>
+          <w:szCs w:val="24"/>
+        </w:rPr>
+        <w:t>:8080/#</w:t>
+      </w:r>
+      <w:r>
+        <w:rPr>
+          <w:rFonts w:ascii="Times New Roman" w:hAnsi="Times New Roman" w:cs="Times New Roman"/>
+          <w:sz w:val="24"/>
+          <w:szCs w:val="24"/>
+          <w:lang w:val="en-US"/>
+        </w:rPr>
+        <w:t>login</w:t>
+      </w:r>
+      <w:r>
+        <w:rPr>
+          <w:rFonts w:ascii="Times New Roman" w:hAnsi="Times New Roman" w:cs="Times New Roman"/>
+          <w:sz w:val="24"/>
+          <w:szCs w:val="24"/>
+        </w:rPr>
+        <w:t xml:space="preserve"> </w:t>
+      </w:r>
+      <w:r>
+        <w:rPr>
+          <w:rFonts w:ascii="Times New Roman" w:hAnsi="Times New Roman" w:cs="Times New Roman"/>
+          <w:sz w:val="24"/>
+          <w:szCs w:val="24"/>
+          <w:lang w:val="en-US"/>
+        </w:rPr>
+        <w:t>b</w:t>
+      </w:r>
+      <w:r>
+        <w:rPr>
+          <w:rFonts w:ascii="Times New Roman" w:hAnsi="Times New Roman" w:cs="Times New Roman"/>
+          <w:sz w:val="24"/>
+          <w:szCs w:val="24"/>
+        </w:rPr>
+        <w:t xml:space="preserve"> </w:t>
+      </w:r>
+      <w:r>
+        <w:rPr>
+          <w:rFonts w:ascii="Times New Roman" w:hAnsi="Times New Roman" w:cs="Times New Roman"/>
+          <w:sz w:val="24"/>
+          <w:szCs w:val="24"/>
+        </w:rPr>
+        <w:t xml:space="preserve">и после нажатия кнопки с надписью </w:t>
+      </w:r>
+      <w:r>
+        <w:rPr>
+          <w:rFonts w:ascii="Times New Roman" w:hAnsi="Times New Roman" w:cs="Times New Roman"/>
+          <w:sz w:val="24"/>
+          <w:szCs w:val="24"/>
+        </w:rPr>
+        <w:t>“</w:t>
+      </w:r>
+      <w:r>
+        <w:rPr>
+          <w:rFonts w:ascii="Times New Roman" w:hAnsi="Times New Roman" w:cs="Times New Roman"/>
+          <w:sz w:val="24"/>
+          <w:szCs w:val="24"/>
+          <w:lang w:val="en-US"/>
+        </w:rPr>
+        <w:t>Sign</w:t>
+      </w:r>
+      <w:r>
+        <w:rPr>
+          <w:rFonts w:ascii="Times New Roman" w:hAnsi="Times New Roman" w:cs="Times New Roman"/>
+          <w:sz w:val="24"/>
+          <w:szCs w:val="24"/>
+        </w:rPr>
+        <w:t xml:space="preserve"> </w:t>
+      </w:r>
+      <w:r>
+        <w:rPr>
+          <w:rFonts w:ascii="Times New Roman" w:hAnsi="Times New Roman" w:cs="Times New Roman"/>
+          <w:sz w:val="24"/>
+          <w:szCs w:val="24"/>
+          <w:lang w:val="en-US"/>
+        </w:rPr>
+        <w:t>In</w:t>
+      </w:r>
+      <w:r>
+        <w:rPr>
+          <w:rFonts w:ascii="Times New Roman" w:hAnsi="Times New Roman" w:cs="Times New Roman"/>
+          <w:sz w:val="24"/>
+          <w:szCs w:val="24"/>
+        </w:rPr>
+        <w:t xml:space="preserve">” </w:t>
+      </w:r>
+      <w:r>
+        <w:rPr>
+          <w:rFonts w:ascii="Times New Roman" w:hAnsi="Times New Roman" w:cs="Times New Roman"/>
+          <w:sz w:val="24"/>
+          <w:szCs w:val="24"/>
+        </w:rPr>
+        <w:t xml:space="preserve">можно увидеть что количество строк во вкладке с таблицей </w:t>
       </w:r>
       <w:r>
         <w:rPr>
@@ -3316,36 +3402,11 @@
           <w:sz w:val="24"/>
           <w:szCs w:val="24"/>
         </w:rPr>
-        <w:t xml:space="preserve">можно увидеть предикаты наложенные на пользователей. </w:t>
-      </w:r>
-    </w:p>
-    <w:p>
-      <w:pPr>
-        <w:overflowPunct/>
-        <w:textAlignment w:val="auto"/>
-        <w:rPr>
-          <w:rFonts w:ascii="Times New Roman" w:hAnsi="Times New Roman" w:cs="Times New Roman"/>
-          <w:i/>
-          <w:iCs/>
-          <w:sz w:val="24"/>
-          <w:szCs w:val="24"/>
-        </w:rPr>
-      </w:pPr>
-      <w:r>
-        <w:rPr>
-          <w:rFonts w:ascii="Times New Roman" w:hAnsi="Times New Roman" w:cs="Times New Roman"/>
-          <w:i/>
-          <w:iCs/>
-          <w:sz w:val="24"/>
-          <w:szCs w:val="24"/>
-        </w:rPr>
-        <w:t>Должны быть описаны любые методы, используемые для тестирования</w:t>
-      </w:r>
-      <w:r>
-        <w:rPr>
-          <w:rFonts w:ascii="Times New Roman" w:hAnsi="Times New Roman" w:cs="Times New Roman"/>
-          <w:i/>
-          <w:iCs/>
+        <w:t>можно увидеть предикаты наложенные на</w:t>
+      </w:r>
+      <w:r>
+        <w:rPr>
+          <w:rFonts w:ascii="Times New Roman" w:hAnsi="Times New Roman" w:cs="Times New Roman"/>
           <w:sz w:val="24"/>
           <w:szCs w:val="24"/>
         </w:rPr>
@@ -3354,18 +3415,30 @@
       <w:r>
         <w:rPr>
           <w:rFonts w:ascii="Times New Roman" w:hAnsi="Times New Roman" w:cs="Times New Roman"/>
-          <w:i/>
-          <w:iCs/>
-          <w:sz w:val="24"/>
-          <w:szCs w:val="24"/>
-        </w:rPr>
-        <w:t>функций программных пакетов, с контрольными примерами входных и</w:t>
-      </w:r>
-      <w:r>
-        <w:rPr>
-          <w:rFonts w:ascii="Times New Roman" w:hAnsi="Times New Roman" w:cs="Times New Roman"/>
-          <w:i/>
-          <w:iCs/>
+          <w:sz w:val="24"/>
+          <w:szCs w:val="24"/>
+        </w:rPr>
+        <w:t>группы</w:t>
+      </w:r>
+      <w:r>
+        <w:rPr>
+          <w:rFonts w:ascii="Times New Roman" w:hAnsi="Times New Roman" w:cs="Times New Roman"/>
+          <w:sz w:val="24"/>
+          <w:szCs w:val="24"/>
+        </w:rPr>
+        <w:t xml:space="preserve"> пользов</w:t>
+      </w:r>
+      <w:r>
+        <w:rPr>
+          <w:rFonts w:ascii="Times New Roman" w:hAnsi="Times New Roman" w:cs="Times New Roman"/>
+          <w:sz w:val="24"/>
+          <w:szCs w:val="24"/>
+        </w:rPr>
+        <w:t>ателей.</w:t>
+      </w:r>
+      <w:r>
+        <w:rPr>
+          <w:rFonts w:ascii="Times New Roman" w:hAnsi="Times New Roman" w:cs="Times New Roman"/>
           <w:sz w:val="24"/>
           <w:szCs w:val="24"/>
         </w:rPr>
@@ -3374,26 +3447,68 @@
       <w:r>
         <w:rPr>
           <w:rFonts w:ascii="Times New Roman" w:hAnsi="Times New Roman" w:cs="Times New Roman"/>
-          <w:i/>
-          <w:iCs/>
-          <w:sz w:val="24"/>
-          <w:szCs w:val="24"/>
-        </w:rPr>
-        <w:t>ожидаемых выходных данных</w:t>
-      </w:r>
-    </w:p>
-    <w:p>
-      <w:pPr>
-        <w:overflowPunct/>
-        <w:textAlignment w:val="auto"/>
-        <w:rPr>
-          <w:rFonts w:ascii="Times New Roman" w:hAnsi="Times New Roman" w:cs="Times New Roman"/>
-          <w:i/>
-          <w:iCs/>
-          <w:sz w:val="24"/>
-          <w:szCs w:val="24"/>
-        </w:rPr>
-      </w:pPr>
+          <w:sz w:val="24"/>
+          <w:szCs w:val="24"/>
+        </w:rPr>
+        <w:t>Меняя идентификаторы пользователей на идентификаторы из групп</w:t>
+      </w:r>
+      <w:r>
+        <w:rPr>
+          <w:rFonts w:ascii="Times New Roman" w:hAnsi="Times New Roman" w:cs="Times New Roman"/>
+          <w:sz w:val="24"/>
+          <w:szCs w:val="24"/>
+        </w:rPr>
+        <w:t>,</w:t>
+      </w:r>
+      <w:r>
+        <w:rPr>
+          <w:rFonts w:ascii="Times New Roman" w:hAnsi="Times New Roman" w:cs="Times New Roman"/>
+          <w:sz w:val="24"/>
+          <w:szCs w:val="24"/>
+        </w:rPr>
+        <w:t xml:space="preserve"> к которым прикреплены предикаты можно увидеть</w:t>
+      </w:r>
+      <w:r>
+        <w:rPr>
+          <w:rFonts w:ascii="Times New Roman" w:hAnsi="Times New Roman" w:cs="Times New Roman"/>
+          <w:sz w:val="24"/>
+          <w:szCs w:val="24"/>
+        </w:rPr>
+        <w:t>,</w:t>
+      </w:r>
+      <w:r>
+        <w:rPr>
+          <w:rFonts w:ascii="Times New Roman" w:hAnsi="Times New Roman" w:cs="Times New Roman"/>
+          <w:sz w:val="24"/>
+          <w:szCs w:val="24"/>
+        </w:rPr>
+        <w:t xml:space="preserve"> что количество строк таблицы </w:t>
+      </w:r>
+      <w:r>
+        <w:rPr>
+          <w:rFonts w:ascii="Times New Roman" w:hAnsi="Times New Roman" w:cs="Times New Roman"/>
+          <w:sz w:val="24"/>
+          <w:szCs w:val="24"/>
+          <w:lang w:val="en-US"/>
+        </w:rPr>
+        <w:t>Orders</w:t>
+      </w:r>
+      <w:r>
+        <w:rPr>
+          <w:rFonts w:ascii="Times New Roman" w:hAnsi="Times New Roman" w:cs="Times New Roman"/>
+          <w:sz w:val="24"/>
+          <w:szCs w:val="24"/>
+        </w:rPr>
+        <w:t xml:space="preserve"> </w:t>
+      </w:r>
+      <w:r>
+        <w:rPr>
+          <w:rFonts w:ascii="Times New Roman" w:hAnsi="Times New Roman" w:cs="Times New Roman"/>
+          <w:sz w:val="24"/>
+          <w:szCs w:val="24"/>
+        </w:rPr>
+        <w:t>меняется в зависимости от условия наложеного в предикате.</w:t>
+      </w:r>
     </w:p>
     <w:p>
       <w:pPr>
@@ -3652,6 +3767,7 @@
           <w:sz w:val="24"/>
           <w:szCs w:val="24"/>
         </w:rPr>
+        <w:lastRenderedPageBreak/>
         <w:t>Дата:</w:t>
       </w:r>
     </w:p>
@@ -3685,7 +3801,6 @@
           <w:sz w:val="24"/>
           <w:szCs w:val="24"/>
         </w:rPr>
-        <w:lastRenderedPageBreak/>
         <w:t>Члены комиссии:</w:t>
       </w:r>
     </w:p>

</xml_diff>

<commit_message>
fsdf df sfd sdf
</commit_message>
<xml_diff>
--- a/ВКР/экспертиза Попов С.А. КБ-6.docx
+++ b/ВКР/экспертиза Попов С.А. КБ-6.docx
@@ -124,6 +124,7 @@
           <w:rFonts w:ascii="Times New Roman" w:hAnsi="Times New Roman" w:cs="Times New Roman"/>
           <w:sz w:val="24"/>
           <w:szCs w:val="24"/>
+          <w:lang w:val="en-US"/>
         </w:rPr>
       </w:pPr>
       <w:r>
@@ -474,7 +475,23 @@
           <w:sz w:val="24"/>
           <w:szCs w:val="24"/>
         </w:rPr>
-        <w:t>наличие установленных библитек фраемворка .</w:t>
+        <w:t>наличие установленных библи</w:t>
+      </w:r>
+      <w:r>
+        <w:rPr>
+          <w:rFonts w:ascii="Times New Roman" w:hAnsi="Times New Roman" w:cs="Times New Roman"/>
+          <w:sz w:val="24"/>
+          <w:szCs w:val="24"/>
+        </w:rPr>
+        <w:t>о</w:t>
+      </w:r>
+      <w:r>
+        <w:rPr>
+          <w:rFonts w:ascii="Times New Roman" w:hAnsi="Times New Roman" w:cs="Times New Roman"/>
+          <w:sz w:val="24"/>
+          <w:szCs w:val="24"/>
+        </w:rPr>
+        <w:t>тек фраемворка .</w:t>
       </w:r>
       <w:r>
         <w:rPr>
@@ -639,46 +656,22 @@
           <w:rFonts w:ascii="Times New Roman" w:hAnsi="Times New Roman" w:cs="Times New Roman"/>
           <w:sz w:val="24"/>
           <w:szCs w:val="24"/>
-        </w:rPr>
-        <w:t xml:space="preserve">наличие установленной программы </w:t>
-      </w:r>
-      <w:r>
-        <w:rPr>
-          <w:rFonts w:ascii="Times New Roman" w:hAnsi="Times New Roman" w:cs="Times New Roman"/>
-          <w:sz w:val="24"/>
-          <w:szCs w:val="24"/>
-          <w:lang w:val="en-US"/>
-        </w:rPr>
-        <w:t>visual</w:t>
-      </w:r>
-      <w:r>
-        <w:rPr>
-          <w:rFonts w:ascii="Times New Roman" w:hAnsi="Times New Roman" w:cs="Times New Roman"/>
-          <w:sz w:val="24"/>
-          <w:szCs w:val="24"/>
-        </w:rPr>
-        <w:t xml:space="preserve"> </w:t>
-      </w:r>
-      <w:r>
-        <w:rPr>
-          <w:rFonts w:ascii="Times New Roman" w:hAnsi="Times New Roman" w:cs="Times New Roman"/>
-          <w:sz w:val="24"/>
-          <w:szCs w:val="24"/>
-          <w:lang w:val="en-US"/>
-        </w:rPr>
-        <w:t>studio</w:t>
-      </w:r>
-      <w:r>
-        <w:rPr>
-          <w:rFonts w:ascii="Times New Roman" w:hAnsi="Times New Roman" w:cs="Times New Roman"/>
-          <w:sz w:val="24"/>
-          <w:szCs w:val="24"/>
-        </w:rPr>
-        <w:t xml:space="preserve"> не ниже версии 2015 года</w:t>
-      </w:r>
-    </w:p>
-    <w:p>
-      <w:pPr>
+          <w:lang w:val="en-US"/>
+        </w:rPr>
+        <w:t xml:space="preserve">IIS </w:t>
+      </w:r>
+      <w:r>
+        <w:rPr>
+          <w:rFonts w:ascii="Times New Roman" w:hAnsi="Times New Roman" w:cs="Times New Roman"/>
+          <w:sz w:val="24"/>
+          <w:szCs w:val="24"/>
+        </w:rPr>
+        <w:t>6 версии</w:t>
+      </w:r>
+    </w:p>
+    <w:p>
+      <w:pPr>
+        <w:pStyle w:val="ListParagraph"/>
         <w:overflowPunct/>
         <w:textAlignment w:val="auto"/>
         <w:rPr>
@@ -1187,6 +1180,235 @@
           <w:sz w:val="24"/>
           <w:szCs w:val="24"/>
         </w:rPr>
+        <w:t xml:space="preserve">развернуть сайт из папки </w:t>
+      </w:r>
+      <w:proofErr w:type="spellStart"/>
+      <w:r>
+        <w:rPr>
+          <w:rFonts w:ascii="Times New Roman" w:hAnsi="Times New Roman" w:cs="Times New Roman"/>
+          <w:sz w:val="24"/>
+          <w:szCs w:val="24"/>
+          <w:lang w:val="en-US"/>
+        </w:rPr>
+        <w:t>WebApplication</w:t>
+      </w:r>
+      <w:proofErr w:type="spellEnd"/>
+      <w:r>
+        <w:rPr>
+          <w:rFonts w:ascii="Times New Roman" w:hAnsi="Times New Roman" w:cs="Times New Roman"/>
+          <w:sz w:val="24"/>
+          <w:szCs w:val="24"/>
+        </w:rPr>
+        <w:t xml:space="preserve">1 </w:t>
+      </w:r>
+      <w:r>
+        <w:rPr>
+          <w:rFonts w:ascii="Times New Roman" w:hAnsi="Times New Roman" w:cs="Times New Roman"/>
+          <w:sz w:val="24"/>
+          <w:szCs w:val="24"/>
+        </w:rPr>
+        <w:t xml:space="preserve">на </w:t>
+      </w:r>
+      <w:r>
+        <w:rPr>
+          <w:rFonts w:ascii="Times New Roman" w:hAnsi="Times New Roman" w:cs="Times New Roman"/>
+          <w:sz w:val="24"/>
+          <w:szCs w:val="24"/>
+          <w:lang w:val="en-US"/>
+        </w:rPr>
+        <w:t>IIS</w:t>
+      </w:r>
+      <w:r>
+        <w:rPr>
+          <w:rFonts w:ascii="Times New Roman" w:hAnsi="Times New Roman" w:cs="Times New Roman"/>
+          <w:sz w:val="24"/>
+          <w:szCs w:val="24"/>
+        </w:rPr>
+        <w:t xml:space="preserve"> 6 версии</w:t>
+      </w:r>
+    </w:p>
+    <w:p>
+      <w:pPr>
+        <w:pStyle w:val="ListParagraph"/>
+        <w:numPr>
+          <w:ilvl w:val="0"/>
+          <w:numId w:val="5"/>
+        </w:numPr>
+        <w:overflowPunct/>
+        <w:textAlignment w:val="auto"/>
+        <w:rPr>
+          <w:rFonts w:ascii="Times New Roman" w:hAnsi="Times New Roman" w:cs="Times New Roman"/>
+          <w:sz w:val="24"/>
+          <w:szCs w:val="24"/>
+        </w:rPr>
+      </w:pPr>
+      <w:r>
+        <w:rPr>
+          <w:rFonts w:ascii="Times New Roman" w:hAnsi="Times New Roman" w:cs="Times New Roman"/>
+          <w:sz w:val="24"/>
+          <w:szCs w:val="24"/>
+        </w:rPr>
+        <w:t xml:space="preserve">Указать в файле </w:t>
+      </w:r>
+      <w:r>
+        <w:rPr>
+          <w:rFonts w:ascii="Times New Roman" w:hAnsi="Times New Roman" w:cs="Times New Roman"/>
+          <w:sz w:val="24"/>
+          <w:szCs w:val="24"/>
+          <w:lang w:val="en-US"/>
+        </w:rPr>
+        <w:t>configuration</w:t>
+      </w:r>
+      <w:r>
+        <w:rPr>
+          <w:rFonts w:ascii="Times New Roman" w:hAnsi="Times New Roman" w:cs="Times New Roman"/>
+          <w:sz w:val="24"/>
+          <w:szCs w:val="24"/>
+        </w:rPr>
+        <w:t>.</w:t>
+      </w:r>
+      <w:proofErr w:type="spellStart"/>
+      <w:r>
+        <w:rPr>
+          <w:rFonts w:ascii="Times New Roman" w:hAnsi="Times New Roman" w:cs="Times New Roman"/>
+          <w:sz w:val="24"/>
+          <w:szCs w:val="24"/>
+          <w:lang w:val="en-US"/>
+        </w:rPr>
+        <w:t>json</w:t>
+      </w:r>
+      <w:proofErr w:type="spellEnd"/>
+      <w:r>
+        <w:rPr>
+          <w:rFonts w:ascii="Times New Roman" w:hAnsi="Times New Roman" w:cs="Times New Roman"/>
+          <w:sz w:val="24"/>
+          <w:szCs w:val="24"/>
+        </w:rPr>
+        <w:t xml:space="preserve"> </w:t>
+      </w:r>
+      <w:r>
+        <w:rPr>
+          <w:rFonts w:ascii="Times New Roman" w:hAnsi="Times New Roman" w:cs="Times New Roman"/>
+          <w:sz w:val="24"/>
+          <w:szCs w:val="24"/>
+        </w:rPr>
+        <w:t xml:space="preserve">в папке </w:t>
+      </w:r>
+      <w:r>
+        <w:rPr>
+          <w:rFonts w:ascii="Times New Roman" w:hAnsi="Times New Roman" w:cs="Times New Roman"/>
+          <w:sz w:val="24"/>
+          <w:szCs w:val="24"/>
+          <w:lang w:val="en-US"/>
+        </w:rPr>
+        <w:t>frontend</w:t>
+      </w:r>
+      <w:r>
+        <w:rPr>
+          <w:rFonts w:ascii="Times New Roman" w:hAnsi="Times New Roman" w:cs="Times New Roman"/>
+          <w:sz w:val="24"/>
+          <w:szCs w:val="24"/>
+        </w:rPr>
+        <w:t xml:space="preserve"> </w:t>
+      </w:r>
+      <w:r>
+        <w:rPr>
+          <w:rFonts w:ascii="Times New Roman" w:hAnsi="Times New Roman" w:cs="Times New Roman"/>
+          <w:sz w:val="24"/>
+          <w:szCs w:val="24"/>
+        </w:rPr>
+        <w:t xml:space="preserve">ключ </w:t>
+      </w:r>
+      <w:proofErr w:type="spellStart"/>
+      <w:r>
+        <w:rPr>
+          <w:rFonts w:ascii="Times New Roman" w:hAnsi="Times New Roman" w:cs="Times New Roman"/>
+          <w:sz w:val="24"/>
+          <w:szCs w:val="24"/>
+          <w:lang w:val="en-US"/>
+        </w:rPr>
+        <w:t>json</w:t>
+      </w:r>
+      <w:proofErr w:type="spellEnd"/>
+      <w:r>
+        <w:rPr>
+          <w:rFonts w:ascii="Times New Roman" w:hAnsi="Times New Roman" w:cs="Times New Roman"/>
+          <w:sz w:val="24"/>
+          <w:szCs w:val="24"/>
+        </w:rPr>
+        <w:t xml:space="preserve"> </w:t>
+      </w:r>
+      <w:r>
+        <w:rPr>
+          <w:rFonts w:ascii="Times New Roman" w:hAnsi="Times New Roman" w:cs="Times New Roman"/>
+          <w:sz w:val="24"/>
+          <w:szCs w:val="24"/>
+        </w:rPr>
+        <w:t xml:space="preserve">обьекта </w:t>
+      </w:r>
+      <w:r>
+        <w:rPr>
+          <w:rFonts w:ascii="Times New Roman" w:hAnsi="Times New Roman" w:cs="Times New Roman"/>
+          <w:sz w:val="24"/>
+          <w:szCs w:val="24"/>
+        </w:rPr>
+        <w:t>host</w:t>
+      </w:r>
+      <w:r>
+        <w:rPr>
+          <w:rFonts w:ascii="Times New Roman" w:hAnsi="Times New Roman" w:cs="Times New Roman"/>
+          <w:sz w:val="24"/>
+          <w:szCs w:val="24"/>
+        </w:rPr>
+        <w:t xml:space="preserve"> на адресс сайта развёрнутого в </w:t>
+      </w:r>
+      <w:r>
+        <w:rPr>
+          <w:rFonts w:ascii="Times New Roman" w:hAnsi="Times New Roman" w:cs="Times New Roman"/>
+          <w:sz w:val="24"/>
+          <w:szCs w:val="24"/>
+          <w:lang w:val="en-US"/>
+        </w:rPr>
+        <w:t>IIS</w:t>
+      </w:r>
+      <w:r>
+        <w:rPr>
+          <w:rFonts w:ascii="Times New Roman" w:hAnsi="Times New Roman" w:cs="Times New Roman"/>
+          <w:sz w:val="24"/>
+          <w:szCs w:val="24"/>
+        </w:rPr>
+        <w:t xml:space="preserve"> </w:t>
+      </w:r>
+      <w:r>
+        <w:rPr>
+          <w:rFonts w:ascii="Times New Roman" w:hAnsi="Times New Roman" w:cs="Times New Roman"/>
+          <w:sz w:val="24"/>
+          <w:szCs w:val="24"/>
+        </w:rPr>
+        <w:t>6 на шаге 6.</w:t>
+      </w:r>
+    </w:p>
+    <w:p>
+      <w:pPr>
+        <w:pStyle w:val="ListParagraph"/>
+        <w:numPr>
+          <w:ilvl w:val="0"/>
+          <w:numId w:val="5"/>
+        </w:numPr>
+        <w:overflowPunct/>
+        <w:textAlignment w:val="auto"/>
+        <w:rPr>
+          <w:rFonts w:ascii="Times New Roman" w:hAnsi="Times New Roman" w:cs="Times New Roman"/>
+          <w:sz w:val="24"/>
+          <w:szCs w:val="24"/>
+        </w:rPr>
+      </w:pPr>
+      <w:r>
+        <w:rPr>
+          <w:rFonts w:ascii="Times New Roman" w:hAnsi="Times New Roman" w:cs="Times New Roman"/>
+          <w:sz w:val="24"/>
+          <w:szCs w:val="24"/>
+        </w:rPr>
         <w:t xml:space="preserve">открыть программу для обозревания интернета и перейти на адрес </w:t>
       </w:r>
       <w:r>
@@ -1228,6 +1450,74 @@
           <w:szCs w:val="24"/>
         </w:rPr>
       </w:pPr>
+      <w:r>
+        <w:rPr>
+          <w:rFonts w:ascii="Times New Roman" w:hAnsi="Times New Roman" w:cs="Times New Roman"/>
+          <w:sz w:val="24"/>
+          <w:szCs w:val="24"/>
+        </w:rPr>
+        <w:t>Данные:</w:t>
+      </w:r>
+    </w:p>
+    <w:p>
+      <w:pPr>
+        <w:overflowPunct/>
+        <w:textAlignment w:val="auto"/>
+        <w:rPr>
+          <w:rFonts w:ascii="Times New Roman" w:hAnsi="Times New Roman" w:cs="Times New Roman"/>
+          <w:iCs/>
+          <w:sz w:val="24"/>
+          <w:szCs w:val="24"/>
+        </w:rPr>
+      </w:pPr>
+      <w:r>
+        <w:rPr>
+          <w:rFonts w:ascii="Times New Roman" w:hAnsi="Times New Roman" w:cs="Times New Roman"/>
+          <w:iCs/>
+          <w:sz w:val="24"/>
+          <w:szCs w:val="24"/>
+        </w:rPr>
+        <w:t>a) Входные данные</w:t>
+      </w:r>
+    </w:p>
+    <w:p>
+      <w:pPr>
+        <w:overflowPunct/>
+        <w:textAlignment w:val="auto"/>
+        <w:rPr>
+          <w:rFonts w:ascii="Times New Roman" w:hAnsi="Times New Roman" w:cs="Times New Roman"/>
+          <w:iCs/>
+          <w:sz w:val="24"/>
+          <w:szCs w:val="24"/>
+        </w:rPr>
+      </w:pPr>
+      <w:r>
+        <w:rPr>
+          <w:rFonts w:ascii="Times New Roman" w:hAnsi="Times New Roman" w:cs="Times New Roman"/>
+          <w:iCs/>
+          <w:sz w:val="24"/>
+          <w:szCs w:val="24"/>
+        </w:rPr>
+        <w:t>Предикаты</w:t>
+      </w:r>
+      <w:r>
+        <w:rPr>
+          <w:rFonts w:ascii="Times New Roman" w:hAnsi="Times New Roman" w:cs="Times New Roman"/>
+          <w:iCs/>
+          <w:sz w:val="24"/>
+          <w:szCs w:val="24"/>
+        </w:rPr>
+        <w:t>,</w:t>
+      </w:r>
+      <w:r>
+        <w:rPr>
+          <w:rFonts w:ascii="Times New Roman" w:hAnsi="Times New Roman" w:cs="Times New Roman"/>
+          <w:iCs/>
+          <w:sz w:val="24"/>
+          <w:szCs w:val="24"/>
+        </w:rPr>
+        <w:t xml:space="preserve"> записанные в разработанном для данной работы языке</w:t>
+      </w:r>
     </w:p>
     <w:p>
       <w:pPr>
@@ -1244,14 +1534,120 @@
       <w:r>
         <w:rPr>
           <w:rFonts w:ascii="Times New Roman" w:hAnsi="Times New Roman" w:cs="Times New Roman"/>
+          <w:iCs/>
+          <w:sz w:val="24"/>
+          <w:szCs w:val="24"/>
+        </w:rPr>
+        <w:t>b) Вспомогательные данные</w:t>
+      </w:r>
+      <w:r>
+        <w:rPr>
+          <w:rFonts w:ascii="Times New Roman" w:hAnsi="Times New Roman" w:cs="Times New Roman"/>
           <w:i/>
           <w:iCs/>
           <w:sz w:val="24"/>
           <w:szCs w:val="24"/>
         </w:rPr>
-        <w:t>Должна, быть приведена полная информация об использовании</w:t>
-      </w:r>
-      <w:r>
+        <w:t xml:space="preserve"> </w:t>
+      </w:r>
+    </w:p>
+    <w:p>
+      <w:pPr>
+        <w:overflowPunct/>
+        <w:textAlignment w:val="auto"/>
+        <w:rPr>
+          <w:rFonts w:ascii="Times New Roman" w:hAnsi="Times New Roman" w:cs="Times New Roman"/>
+          <w:iCs/>
+          <w:sz w:val="24"/>
+          <w:szCs w:val="24"/>
+        </w:rPr>
+      </w:pPr>
+      <w:r>
+        <w:rPr>
+          <w:rFonts w:ascii="Times New Roman" w:hAnsi="Times New Roman" w:cs="Times New Roman"/>
+          <w:iCs/>
+          <w:sz w:val="24"/>
+          <w:szCs w:val="24"/>
+        </w:rPr>
+        <w:t>Синтаксис языка предикатов</w:t>
+      </w:r>
+      <w:r>
+        <w:rPr>
+          <w:rFonts w:ascii="Times New Roman" w:hAnsi="Times New Roman" w:cs="Times New Roman"/>
+          <w:iCs/>
+          <w:sz w:val="24"/>
+          <w:szCs w:val="24"/>
+        </w:rPr>
+        <w:t>. Таблицы в базе данных для создания политики безопасности</w:t>
+      </w:r>
+    </w:p>
+    <w:p>
+      <w:pPr>
+        <w:overflowPunct/>
+        <w:textAlignment w:val="auto"/>
+        <w:rPr>
+          <w:rFonts w:ascii="Times New Roman" w:hAnsi="Times New Roman" w:cs="Times New Roman"/>
+          <w:iCs/>
+          <w:sz w:val="24"/>
+          <w:szCs w:val="24"/>
+        </w:rPr>
+      </w:pPr>
+      <w:r>
+        <w:rPr>
+          <w:rFonts w:ascii="Times New Roman" w:hAnsi="Times New Roman" w:cs="Times New Roman"/>
+          <w:iCs/>
+          <w:sz w:val="24"/>
+          <w:szCs w:val="24"/>
+        </w:rPr>
+        <w:t xml:space="preserve">c) Выходные данные </w:t>
+      </w:r>
+    </w:p>
+    <w:p>
+      <w:pPr>
+        <w:overflowPunct/>
+        <w:textAlignment w:val="auto"/>
+        <w:rPr>
+          <w:rFonts w:ascii="Times New Roman" w:hAnsi="Times New Roman" w:cs="Times New Roman"/>
+          <w:iCs/>
+          <w:sz w:val="24"/>
+          <w:szCs w:val="24"/>
+        </w:rPr>
+      </w:pPr>
+      <w:r>
+        <w:rPr>
+          <w:rFonts w:ascii="Times New Roman" w:hAnsi="Times New Roman" w:cs="Times New Roman"/>
+          <w:iCs/>
+          <w:sz w:val="24"/>
+          <w:szCs w:val="24"/>
+        </w:rPr>
+        <w:t>Фильтрованные строчки из таблиц, на которые наложены предикаты</w:t>
+      </w:r>
+    </w:p>
+    <w:p>
+      <w:pPr>
+        <w:overflowPunct/>
+        <w:textAlignment w:val="auto"/>
+        <w:rPr>
+          <w:rFonts w:ascii="Times New Roman" w:hAnsi="Times New Roman" w:cs="Times New Roman"/>
+          <w:iCs/>
+          <w:sz w:val="24"/>
+          <w:szCs w:val="24"/>
+        </w:rPr>
+      </w:pPr>
+      <w:r>
+        <w:rPr>
+          <w:rFonts w:ascii="Times New Roman" w:hAnsi="Times New Roman" w:cs="Times New Roman"/>
+          <w:iCs/>
+          <w:sz w:val="24"/>
+          <w:szCs w:val="24"/>
+        </w:rPr>
+        <w:t xml:space="preserve">d) Промежуточные данные </w:t>
+      </w:r>
+    </w:p>
+    <w:p>
+      <w:pPr>
+        <w:overflowPunct/>
+        <w:textAlignment w:val="auto"/>
         <w:rPr>
           <w:rFonts w:ascii="Times New Roman" w:hAnsi="Times New Roman" w:cs="Times New Roman"/>
           <w:i/>
@@ -1259,137 +1655,181 @@
           <w:sz w:val="24"/>
           <w:szCs w:val="24"/>
         </w:rPr>
+      </w:pPr>
+      <w:r>
+        <w:rPr>
+          <w:rFonts w:ascii="Times New Roman" w:hAnsi="Times New Roman" w:cs="Times New Roman"/>
+          <w:iCs/>
+          <w:sz w:val="24"/>
+          <w:szCs w:val="24"/>
+        </w:rPr>
+        <w:t>О</w:t>
+      </w:r>
+      <w:proofErr w:type="spellStart"/>
+      <w:r>
+        <w:rPr>
+          <w:rFonts w:ascii="Times New Roman" w:hAnsi="Times New Roman" w:cs="Times New Roman"/>
+          <w:iCs/>
+          <w:sz w:val="24"/>
+          <w:szCs w:val="24"/>
+          <w:lang w:val="en-US"/>
+        </w:rPr>
+        <w:t>тсутствуют</w:t>
+      </w:r>
+      <w:proofErr w:type="spellEnd"/>
+    </w:p>
+    <w:p>
+      <w:pPr>
+        <w:overflowPunct/>
+        <w:textAlignment w:val="auto"/>
+        <w:rPr>
+          <w:rFonts w:ascii="Times New Roman" w:hAnsi="Times New Roman" w:cs="Times New Roman"/>
+          <w:iCs/>
+          <w:sz w:val="24"/>
+          <w:szCs w:val="24"/>
+        </w:rPr>
+      </w:pPr>
+      <w:r>
+        <w:rPr>
+          <w:rFonts w:ascii="Times New Roman" w:hAnsi="Times New Roman" w:cs="Times New Roman"/>
+          <w:iCs/>
+          <w:sz w:val="24"/>
+          <w:szCs w:val="24"/>
+        </w:rPr>
+        <w:t xml:space="preserve">е) Ограничения на данные </w:t>
+      </w:r>
+    </w:p>
+    <w:p>
+      <w:pPr>
+        <w:overflowPunct/>
+        <w:textAlignment w:val="auto"/>
+        <w:rPr>
+          <w:rFonts w:ascii="Times New Roman" w:hAnsi="Times New Roman" w:cs="Times New Roman"/>
+          <w:iCs/>
+          <w:sz w:val="24"/>
+          <w:szCs w:val="24"/>
+        </w:rPr>
+      </w:pPr>
+      <w:r>
+        <w:rPr>
+          <w:rFonts w:ascii="Times New Roman" w:hAnsi="Times New Roman" w:cs="Times New Roman"/>
+          <w:iCs/>
+          <w:sz w:val="24"/>
+          <w:szCs w:val="24"/>
+        </w:rPr>
+        <w:t>П</w:t>
+      </w:r>
+      <w:r>
+        <w:rPr>
+          <w:rFonts w:ascii="Times New Roman" w:hAnsi="Times New Roman" w:cs="Times New Roman"/>
+          <w:iCs/>
+          <w:sz w:val="24"/>
+          <w:szCs w:val="24"/>
+        </w:rPr>
+        <w:t>редикаты должны быть записаны строго в определённом синтаксисе</w:t>
+      </w:r>
+      <w:r>
+        <w:rPr>
+          <w:rFonts w:ascii="Times New Roman" w:hAnsi="Times New Roman" w:cs="Times New Roman"/>
+          <w:iCs/>
+          <w:sz w:val="24"/>
+          <w:szCs w:val="24"/>
+        </w:rPr>
+        <w:t>,</w:t>
+      </w:r>
+      <w:r>
+        <w:rPr>
+          <w:rFonts w:ascii="Times New Roman" w:hAnsi="Times New Roman" w:cs="Times New Roman"/>
+          <w:iCs/>
+          <w:sz w:val="24"/>
+          <w:szCs w:val="24"/>
+        </w:rPr>
+        <w:t xml:space="preserve"> заданным разработанным языком</w:t>
+      </w:r>
+    </w:p>
+    <w:p>
+      <w:pPr>
+        <w:overflowPunct/>
+        <w:textAlignment w:val="auto"/>
+        <w:rPr>
+          <w:rFonts w:ascii="Times New Roman" w:hAnsi="Times New Roman" w:cs="Times New Roman"/>
+          <w:iCs/>
+          <w:sz w:val="24"/>
+          <w:szCs w:val="24"/>
+        </w:rPr>
+      </w:pPr>
+      <w:r>
+        <w:rPr>
+          <w:rFonts w:ascii="Times New Roman" w:hAnsi="Times New Roman" w:cs="Times New Roman"/>
+          <w:iCs/>
+          <w:sz w:val="24"/>
+          <w:szCs w:val="24"/>
+        </w:rPr>
+        <w:lastRenderedPageBreak/>
+        <w:t xml:space="preserve">f) Хранение данных </w:t>
+      </w:r>
+    </w:p>
+    <w:p>
+      <w:pPr>
+        <w:overflowPunct/>
+        <w:textAlignment w:val="auto"/>
+        <w:rPr>
+          <w:rFonts w:ascii="Times New Roman" w:hAnsi="Times New Roman" w:cs="Times New Roman"/>
+          <w:iCs/>
+          <w:sz w:val="24"/>
+          <w:szCs w:val="24"/>
+        </w:rPr>
+      </w:pPr>
+      <w:r>
+        <w:rPr>
+          <w:rFonts w:ascii="Times New Roman" w:hAnsi="Times New Roman" w:cs="Times New Roman"/>
+          <w:iCs/>
+          <w:sz w:val="24"/>
+          <w:szCs w:val="24"/>
+        </w:rPr>
+        <w:t>В</w:t>
+      </w:r>
+      <w:r>
+        <w:rPr>
+          <w:rFonts w:ascii="Times New Roman" w:hAnsi="Times New Roman" w:cs="Times New Roman"/>
+          <w:iCs/>
+          <w:sz w:val="24"/>
+          <w:szCs w:val="24"/>
+        </w:rPr>
+        <w:t xml:space="preserve">се данные записываются в базу данных </w:t>
+      </w:r>
+      <w:r>
+        <w:rPr>
+          <w:rFonts w:ascii="Times New Roman" w:hAnsi="Times New Roman" w:cs="Times New Roman"/>
+          <w:iCs/>
+          <w:sz w:val="24"/>
+          <w:szCs w:val="24"/>
+          <w:lang w:val="en-US"/>
+        </w:rPr>
+        <w:t>Microsoft</w:t>
+      </w:r>
+      <w:r>
+        <w:rPr>
+          <w:rFonts w:ascii="Times New Roman" w:hAnsi="Times New Roman" w:cs="Times New Roman"/>
+          <w:iCs/>
+          <w:sz w:val="24"/>
+          <w:szCs w:val="24"/>
+        </w:rPr>
         <w:t xml:space="preserve"> </w:t>
       </w:r>
       <w:r>
         <w:rPr>
           <w:rFonts w:ascii="Times New Roman" w:hAnsi="Times New Roman" w:cs="Times New Roman"/>
-          <w:i/>
-          <w:iCs/>
-          <w:sz w:val="24"/>
-          <w:szCs w:val="24"/>
-        </w:rPr>
-        <w:t>программного средства, охватывающая:</w:t>
-      </w:r>
-    </w:p>
-    <w:p>
-      <w:pPr>
-        <w:overflowPunct/>
-        <w:textAlignment w:val="auto"/>
-        <w:rPr>
-          <w:rFonts w:ascii="Times New Roman" w:hAnsi="Times New Roman" w:cs="Times New Roman"/>
-          <w:i/>
-          <w:iCs/>
-          <w:sz w:val="24"/>
-          <w:szCs w:val="24"/>
-        </w:rPr>
-      </w:pPr>
-      <w:r>
-        <w:rPr>
-          <w:rFonts w:ascii="Times New Roman" w:hAnsi="Times New Roman" w:cs="Times New Roman"/>
-          <w:i/>
-          <w:iCs/>
-          <w:sz w:val="24"/>
-          <w:szCs w:val="24"/>
-        </w:rPr>
-        <w:t>a) подготовку к использованию;</w:t>
-      </w:r>
-    </w:p>
-    <w:p>
-      <w:pPr>
-        <w:overflowPunct/>
-        <w:textAlignment w:val="auto"/>
-        <w:rPr>
-          <w:rFonts w:ascii="Times New Roman" w:hAnsi="Times New Roman" w:cs="Times New Roman"/>
-          <w:i/>
-          <w:iCs/>
-          <w:sz w:val="24"/>
-          <w:szCs w:val="24"/>
-        </w:rPr>
-      </w:pPr>
-      <w:r>
-        <w:rPr>
-          <w:rFonts w:ascii="Times New Roman" w:hAnsi="Times New Roman" w:cs="Times New Roman"/>
-          <w:i/>
-          <w:iCs/>
-          <w:sz w:val="24"/>
-          <w:szCs w:val="24"/>
-        </w:rPr>
-        <w:t>b) входные команды и данные;</w:t>
-      </w:r>
-    </w:p>
-    <w:p>
-      <w:pPr>
-        <w:overflowPunct/>
-        <w:textAlignment w:val="auto"/>
-        <w:rPr>
-          <w:rFonts w:ascii="Times New Roman" w:hAnsi="Times New Roman" w:cs="Times New Roman"/>
-          <w:i/>
-          <w:iCs/>
-          <w:sz w:val="24"/>
-          <w:szCs w:val="24"/>
-        </w:rPr>
-      </w:pPr>
-      <w:r>
-        <w:rPr>
-          <w:rFonts w:ascii="Times New Roman" w:hAnsi="Times New Roman" w:cs="Times New Roman"/>
-          <w:i/>
-          <w:iCs/>
-          <w:sz w:val="24"/>
-          <w:szCs w:val="24"/>
-        </w:rPr>
-        <w:t>c) функции программного средства;</w:t>
-      </w:r>
-    </w:p>
-    <w:p>
-      <w:pPr>
-        <w:overflowPunct/>
-        <w:textAlignment w:val="auto"/>
-        <w:rPr>
-          <w:rFonts w:ascii="Times New Roman" w:hAnsi="Times New Roman" w:cs="Times New Roman"/>
-          <w:i/>
-          <w:iCs/>
-          <w:sz w:val="24"/>
-          <w:szCs w:val="24"/>
-        </w:rPr>
-      </w:pPr>
-      <w:r>
-        <w:rPr>
-          <w:rFonts w:ascii="Times New Roman" w:hAnsi="Times New Roman" w:cs="Times New Roman"/>
-          <w:i/>
-          <w:iCs/>
-          <w:sz w:val="24"/>
-          <w:szCs w:val="24"/>
-        </w:rPr>
-        <w:t>d) вывод результатов;</w:t>
-      </w:r>
-    </w:p>
-    <w:p>
-      <w:pPr>
-        <w:overflowPunct/>
-        <w:textAlignment w:val="auto"/>
-        <w:rPr>
-          <w:rFonts w:ascii="Times New Roman" w:hAnsi="Times New Roman" w:cs="Times New Roman"/>
-          <w:i/>
-          <w:iCs/>
-          <w:sz w:val="24"/>
-          <w:szCs w:val="24"/>
-        </w:rPr>
-      </w:pPr>
-      <w:r>
-        <w:rPr>
-          <w:rFonts w:ascii="Times New Roman" w:hAnsi="Times New Roman" w:cs="Times New Roman"/>
-          <w:i/>
-          <w:iCs/>
-          <w:sz w:val="24"/>
-          <w:szCs w:val="24"/>
-        </w:rPr>
-        <w:t>е) сообщения об ошибках и отказах, корректирующие и восстанавливающие</w:t>
-      </w:r>
-      <w:r>
-        <w:rPr>
-          <w:rFonts w:ascii="Times New Roman" w:hAnsi="Times New Roman" w:cs="Times New Roman"/>
-          <w:i/>
+          <w:iCs/>
+          <w:sz w:val="24"/>
+          <w:szCs w:val="24"/>
+          <w:lang w:val="en-US"/>
+        </w:rPr>
+        <w:t>SQL</w:t>
+      </w:r>
+      <w:r>
+        <w:rPr>
+          <w:rFonts w:ascii="Times New Roman" w:hAnsi="Times New Roman" w:cs="Times New Roman"/>
           <w:iCs/>
           <w:sz w:val="24"/>
           <w:szCs w:val="24"/>
@@ -1399,127 +1839,301 @@
       <w:r>
         <w:rPr>
           <w:rFonts w:ascii="Times New Roman" w:hAnsi="Times New Roman" w:cs="Times New Roman"/>
-          <w:i/>
-          <w:iCs/>
-          <w:sz w:val="24"/>
-          <w:szCs w:val="24"/>
-        </w:rPr>
-        <w:t>действия.</w:t>
-      </w:r>
-    </w:p>
-    <w:p>
-      <w:pPr>
-        <w:overflowPunct/>
-        <w:textAlignment w:val="auto"/>
-        <w:rPr>
-          <w:rFonts w:ascii="Times New Roman" w:hAnsi="Times New Roman" w:cs="Times New Roman"/>
-          <w:sz w:val="24"/>
-          <w:szCs w:val="24"/>
-        </w:rPr>
-      </w:pPr>
-    </w:p>
-    <w:p>
-      <w:pPr>
-        <w:overflowPunct/>
-        <w:textAlignment w:val="auto"/>
-        <w:rPr>
-          <w:rFonts w:ascii="Times New Roman" w:hAnsi="Times New Roman" w:cs="Times New Roman"/>
-          <w:sz w:val="24"/>
-          <w:szCs w:val="24"/>
-        </w:rPr>
-      </w:pPr>
-      <w:r>
-        <w:rPr>
-          <w:rFonts w:ascii="Times New Roman" w:hAnsi="Times New Roman" w:cs="Times New Roman"/>
-          <w:sz w:val="24"/>
-          <w:szCs w:val="24"/>
-        </w:rPr>
-        <w:t>Данные:</w:t>
-      </w:r>
-    </w:p>
-    <w:p>
-      <w:pPr>
-        <w:overflowPunct/>
-        <w:textAlignment w:val="auto"/>
-        <w:rPr>
-          <w:rFonts w:ascii="Times New Roman" w:hAnsi="Times New Roman" w:cs="Times New Roman"/>
-          <w:iCs/>
-          <w:sz w:val="24"/>
-          <w:szCs w:val="24"/>
-        </w:rPr>
-      </w:pPr>
-      <w:r>
-        <w:rPr>
-          <w:rFonts w:ascii="Times New Roman" w:hAnsi="Times New Roman" w:cs="Times New Roman"/>
-          <w:iCs/>
-          <w:sz w:val="24"/>
-          <w:szCs w:val="24"/>
-        </w:rPr>
-        <w:t>a) Входные данные</w:t>
-      </w:r>
-    </w:p>
-    <w:p>
-      <w:pPr>
-        <w:overflowPunct/>
-        <w:textAlignment w:val="auto"/>
-        <w:rPr>
-          <w:rFonts w:ascii="Times New Roman" w:hAnsi="Times New Roman" w:cs="Times New Roman"/>
-          <w:iCs/>
-          <w:sz w:val="24"/>
-          <w:szCs w:val="24"/>
-        </w:rPr>
-      </w:pPr>
-    </w:p>
-    <w:p>
-      <w:pPr>
-        <w:overflowPunct/>
-        <w:textAlignment w:val="auto"/>
-        <w:rPr>
-          <w:rFonts w:ascii="Times New Roman" w:hAnsi="Times New Roman" w:cs="Times New Roman"/>
-          <w:i/>
-          <w:iCs/>
-          <w:sz w:val="24"/>
-          <w:szCs w:val="24"/>
-        </w:rPr>
-      </w:pPr>
-      <w:r>
-        <w:rPr>
-          <w:rFonts w:ascii="Times New Roman" w:hAnsi="Times New Roman" w:cs="Times New Roman"/>
-          <w:i/>
-          <w:iCs/>
-          <w:sz w:val="24"/>
-          <w:szCs w:val="24"/>
-        </w:rPr>
-        <w:t xml:space="preserve"> Должны быть описаны содержание, логическая структура и формат</w:t>
-      </w:r>
-    </w:p>
-    <w:p>
-      <w:pPr>
-        <w:overflowPunct/>
-        <w:textAlignment w:val="auto"/>
-        <w:rPr>
-          <w:rFonts w:ascii="Times New Roman" w:hAnsi="Times New Roman" w:cs="Times New Roman"/>
-          <w:i/>
-          <w:iCs/>
-          <w:sz w:val="24"/>
-          <w:szCs w:val="24"/>
-        </w:rPr>
-      </w:pPr>
-      <w:r>
-        <w:rPr>
-          <w:rFonts w:ascii="Times New Roman" w:hAnsi="Times New Roman" w:cs="Times New Roman"/>
-          <w:i/>
-          <w:iCs/>
-          <w:sz w:val="24"/>
-          <w:szCs w:val="24"/>
-        </w:rPr>
-        <w:t>входных данных, включая значение каждого элемента. Должна быть также</w:t>
-      </w:r>
-      <w:r>
-        <w:rPr>
-          <w:rFonts w:ascii="Times New Roman" w:hAnsi="Times New Roman" w:cs="Times New Roman"/>
-          <w:i/>
-          <w:iCs/>
+          <w:iCs/>
+          <w:sz w:val="24"/>
+          <w:szCs w:val="24"/>
+          <w:lang w:val="en-US"/>
+        </w:rPr>
+        <w:t>server</w:t>
+      </w:r>
+      <w:r>
+        <w:rPr>
+          <w:rFonts w:ascii="Times New Roman" w:hAnsi="Times New Roman" w:cs="Times New Roman"/>
+          <w:iCs/>
+          <w:sz w:val="24"/>
+          <w:szCs w:val="24"/>
+        </w:rPr>
+        <w:t xml:space="preserve"> 2016</w:t>
+      </w:r>
+    </w:p>
+    <w:p>
+      <w:pPr>
+        <w:overflowPunct/>
+        <w:textAlignment w:val="auto"/>
+        <w:rPr>
+          <w:rFonts w:ascii="Times New Roman" w:hAnsi="Times New Roman" w:cs="Times New Roman"/>
+          <w:sz w:val="24"/>
+          <w:szCs w:val="24"/>
+        </w:rPr>
+      </w:pPr>
+    </w:p>
+    <w:p>
+      <w:pPr>
+        <w:overflowPunct/>
+        <w:textAlignment w:val="auto"/>
+        <w:rPr>
+          <w:rFonts w:ascii="Times New Roman" w:hAnsi="Times New Roman" w:cs="Times New Roman"/>
+          <w:sz w:val="24"/>
+          <w:szCs w:val="24"/>
+        </w:rPr>
+      </w:pPr>
+      <w:r>
+        <w:rPr>
+          <w:rFonts w:ascii="Times New Roman" w:hAnsi="Times New Roman" w:cs="Times New Roman"/>
+          <w:sz w:val="24"/>
+          <w:szCs w:val="24"/>
+        </w:rPr>
+        <w:t>Среда разработки, используемые</w:t>
+      </w:r>
+      <w:r>
+        <w:rPr>
+          <w:rFonts w:ascii="Times New Roman" w:hAnsi="Times New Roman" w:cs="Times New Roman"/>
+          <w:sz w:val="24"/>
+          <w:szCs w:val="24"/>
+        </w:rPr>
+        <w:t xml:space="preserve"> я</w:t>
+      </w:r>
+      <w:r>
+        <w:rPr>
+          <w:rFonts w:ascii="Times New Roman" w:hAnsi="Times New Roman" w:cs="Times New Roman"/>
+          <w:sz w:val="24"/>
+          <w:szCs w:val="24"/>
+        </w:rPr>
+        <w:t>зык</w:t>
+      </w:r>
+      <w:r>
+        <w:rPr>
+          <w:rFonts w:ascii="Times New Roman" w:hAnsi="Times New Roman" w:cs="Times New Roman"/>
+          <w:sz w:val="24"/>
+          <w:szCs w:val="24"/>
+        </w:rPr>
+        <w:t>и программирования</w:t>
+      </w:r>
+      <w:r>
+        <w:rPr>
+          <w:rFonts w:ascii="Times New Roman" w:hAnsi="Times New Roman" w:cs="Times New Roman"/>
+          <w:sz w:val="24"/>
+          <w:szCs w:val="24"/>
+        </w:rPr>
+        <w:t>, библиотеки, пакеты</w:t>
+      </w:r>
+      <w:r>
+        <w:rPr>
+          <w:rFonts w:ascii="Times New Roman" w:hAnsi="Times New Roman" w:cs="Times New Roman"/>
+          <w:sz w:val="24"/>
+          <w:szCs w:val="24"/>
+        </w:rPr>
+        <w:t>:</w:t>
+      </w:r>
+    </w:p>
+    <w:p>
+      <w:pPr>
+        <w:overflowPunct/>
+        <w:textAlignment w:val="auto"/>
+        <w:rPr>
+          <w:rFonts w:ascii="Times New Roman" w:hAnsi="Times New Roman" w:cs="Times New Roman"/>
+          <w:sz w:val="24"/>
+          <w:szCs w:val="24"/>
+        </w:rPr>
+      </w:pPr>
+      <w:r>
+        <w:rPr>
+          <w:rFonts w:ascii="Times New Roman" w:hAnsi="Times New Roman" w:cs="Times New Roman"/>
+          <w:sz w:val="24"/>
+          <w:szCs w:val="24"/>
+        </w:rPr>
+        <w:t>Среда разработки</w:t>
+      </w:r>
+      <w:r>
+        <w:rPr>
+          <w:rFonts w:ascii="Times New Roman" w:hAnsi="Times New Roman" w:cs="Times New Roman"/>
+          <w:sz w:val="24"/>
+          <w:szCs w:val="24"/>
+        </w:rPr>
+        <w:t>: .</w:t>
+      </w:r>
+      <w:r>
+        <w:rPr>
+          <w:rFonts w:ascii="Times New Roman" w:hAnsi="Times New Roman" w:cs="Times New Roman"/>
+          <w:sz w:val="24"/>
+          <w:szCs w:val="24"/>
+          <w:lang w:val="en-US"/>
+        </w:rPr>
+        <w:t>NET</w:t>
+      </w:r>
+      <w:r>
+        <w:rPr>
+          <w:rFonts w:ascii="Times New Roman" w:hAnsi="Times New Roman" w:cs="Times New Roman"/>
+          <w:sz w:val="24"/>
+          <w:szCs w:val="24"/>
+        </w:rPr>
+        <w:t xml:space="preserve"> и </w:t>
+      </w:r>
+      <w:r>
+        <w:rPr>
+          <w:rFonts w:ascii="Times New Roman" w:hAnsi="Times New Roman" w:cs="Times New Roman"/>
+          <w:sz w:val="24"/>
+          <w:szCs w:val="24"/>
+          <w:lang w:val="en-US"/>
+        </w:rPr>
+        <w:t>node</w:t>
+      </w:r>
+      <w:r>
+        <w:rPr>
+          <w:rFonts w:ascii="Times New Roman" w:hAnsi="Times New Roman" w:cs="Times New Roman"/>
+          <w:sz w:val="24"/>
+          <w:szCs w:val="24"/>
+        </w:rPr>
+        <w:t>.</w:t>
+      </w:r>
+      <w:proofErr w:type="spellStart"/>
+      <w:r>
+        <w:rPr>
+          <w:rFonts w:ascii="Times New Roman" w:hAnsi="Times New Roman" w:cs="Times New Roman"/>
+          <w:sz w:val="24"/>
+          <w:szCs w:val="24"/>
+          <w:lang w:val="en-US"/>
+        </w:rPr>
+        <w:t>js</w:t>
+      </w:r>
+      <w:proofErr w:type="spellEnd"/>
+      <w:r>
+        <w:rPr>
+          <w:rFonts w:ascii="Times New Roman" w:hAnsi="Times New Roman" w:cs="Times New Roman"/>
+          <w:sz w:val="24"/>
+          <w:szCs w:val="24"/>
+        </w:rPr>
+        <w:t xml:space="preserve"> с клиентским </w:t>
+      </w:r>
+      <w:proofErr w:type="spellStart"/>
+      <w:r>
+        <w:rPr>
+          <w:rFonts w:ascii="Times New Roman" w:hAnsi="Times New Roman" w:cs="Times New Roman"/>
+          <w:sz w:val="24"/>
+          <w:szCs w:val="24"/>
+          <w:lang w:val="en-US"/>
+        </w:rPr>
+        <w:t>javasript</w:t>
+      </w:r>
+      <w:proofErr w:type="spellEnd"/>
+    </w:p>
+    <w:p>
+      <w:pPr>
+        <w:overflowPunct/>
+        <w:textAlignment w:val="auto"/>
+        <w:rPr>
+          <w:rFonts w:ascii="Times New Roman" w:hAnsi="Times New Roman" w:cs="Times New Roman"/>
+          <w:sz w:val="24"/>
+          <w:szCs w:val="24"/>
+        </w:rPr>
+      </w:pPr>
+      <w:r>
+        <w:rPr>
+          <w:rFonts w:ascii="Times New Roman" w:hAnsi="Times New Roman" w:cs="Times New Roman"/>
+          <w:sz w:val="24"/>
+          <w:szCs w:val="24"/>
+        </w:rPr>
+        <w:t>Исп</w:t>
+      </w:r>
+      <w:r>
+        <w:rPr>
+          <w:rFonts w:ascii="Times New Roman" w:hAnsi="Times New Roman" w:cs="Times New Roman"/>
+          <w:sz w:val="24"/>
+          <w:szCs w:val="24"/>
+        </w:rPr>
+        <w:t>ользуемые языки программирования</w:t>
+      </w:r>
+      <w:r>
+        <w:rPr>
+          <w:rFonts w:ascii="Times New Roman" w:hAnsi="Times New Roman" w:cs="Times New Roman"/>
+          <w:sz w:val="24"/>
+          <w:szCs w:val="24"/>
+        </w:rPr>
+        <w:t xml:space="preserve">: </w:t>
+      </w:r>
+      <w:r>
+        <w:rPr>
+          <w:rFonts w:ascii="Times New Roman" w:hAnsi="Times New Roman" w:cs="Times New Roman"/>
+          <w:sz w:val="24"/>
+          <w:szCs w:val="24"/>
+          <w:lang w:val="en-US"/>
+        </w:rPr>
+        <w:t>C</w:t>
+      </w:r>
+      <w:r>
+        <w:rPr>
+          <w:rFonts w:ascii="Times New Roman" w:hAnsi="Times New Roman" w:cs="Times New Roman"/>
+          <w:sz w:val="24"/>
+          <w:szCs w:val="24"/>
+        </w:rPr>
+        <w:t xml:space="preserve">#, </w:t>
+      </w:r>
+      <w:r>
+        <w:rPr>
+          <w:rFonts w:ascii="Times New Roman" w:hAnsi="Times New Roman" w:cs="Times New Roman"/>
+          <w:sz w:val="24"/>
+          <w:szCs w:val="24"/>
+        </w:rPr>
+        <w:t xml:space="preserve">клиентский и серверный </w:t>
+      </w:r>
+      <w:proofErr w:type="spellStart"/>
+      <w:r>
+        <w:rPr>
+          <w:rFonts w:ascii="Times New Roman" w:hAnsi="Times New Roman" w:cs="Times New Roman"/>
+          <w:sz w:val="24"/>
+          <w:szCs w:val="24"/>
+          <w:lang w:val="en-US"/>
+        </w:rPr>
+        <w:t>javascript</w:t>
+      </w:r>
+      <w:proofErr w:type="spellEnd"/>
+    </w:p>
+    <w:p>
+      <w:pPr>
+        <w:overflowPunct/>
+        <w:textAlignment w:val="auto"/>
+        <w:rPr>
+          <w:rFonts w:ascii="Times New Roman" w:hAnsi="Times New Roman" w:cs="Times New Roman"/>
+          <w:sz w:val="24"/>
+          <w:szCs w:val="24"/>
+        </w:rPr>
+      </w:pPr>
+      <w:r>
+        <w:rPr>
+          <w:rFonts w:ascii="Times New Roman" w:hAnsi="Times New Roman" w:cs="Times New Roman"/>
+          <w:sz w:val="24"/>
+          <w:szCs w:val="24"/>
+        </w:rPr>
+        <w:t>Библиотеки</w:t>
+      </w:r>
+      <w:r>
+        <w:rPr>
+          <w:rFonts w:ascii="Times New Roman" w:hAnsi="Times New Roman" w:cs="Times New Roman"/>
+          <w:sz w:val="24"/>
+          <w:szCs w:val="24"/>
+        </w:rPr>
+        <w:t xml:space="preserve">: </w:t>
+      </w:r>
+      <w:r>
+        <w:rPr>
+          <w:rFonts w:ascii="Times New Roman" w:hAnsi="Times New Roman" w:cs="Times New Roman"/>
+          <w:sz w:val="24"/>
+          <w:szCs w:val="24"/>
+        </w:rPr>
+        <w:t xml:space="preserve">библиотеки </w:t>
+      </w:r>
+      <w:r>
+        <w:rPr>
+          <w:rFonts w:ascii="Times New Roman" w:hAnsi="Times New Roman" w:cs="Times New Roman"/>
+          <w:sz w:val="24"/>
+          <w:szCs w:val="24"/>
+          <w:lang w:val="en-US"/>
+        </w:rPr>
+        <w:t>System</w:t>
+      </w:r>
+      <w:r>
+        <w:rPr>
+          <w:rFonts w:ascii="Times New Roman" w:hAnsi="Times New Roman" w:cs="Times New Roman"/>
           <w:sz w:val="24"/>
           <w:szCs w:val="24"/>
         </w:rPr>
@@ -1528,18 +2142,23 @@
       <w:r>
         <w:rPr>
           <w:rFonts w:ascii="Times New Roman" w:hAnsi="Times New Roman" w:cs="Times New Roman"/>
-          <w:i/>
-          <w:iCs/>
-          <w:sz w:val="24"/>
-          <w:szCs w:val="24"/>
-        </w:rPr>
-        <w:t>описана любая зависимость данных от индивидуальных особенностей</w:t>
-      </w:r>
-      <w:r>
-        <w:rPr>
-          <w:rFonts w:ascii="Times New Roman" w:hAnsi="Times New Roman" w:cs="Times New Roman"/>
-          <w:i/>
-          <w:iCs/>
+          <w:sz w:val="24"/>
+          <w:szCs w:val="24"/>
+        </w:rPr>
+        <w:t xml:space="preserve">и </w:t>
+      </w:r>
+      <w:r>
+        <w:rPr>
+          <w:rFonts w:ascii="Times New Roman" w:hAnsi="Times New Roman" w:cs="Times New Roman"/>
+          <w:sz w:val="24"/>
+          <w:szCs w:val="24"/>
+          <w:lang w:val="en-US"/>
+        </w:rPr>
+        <w:t>Microsoft</w:t>
+      </w:r>
+      <w:r>
+        <w:rPr>
+          <w:rFonts w:ascii="Times New Roman" w:hAnsi="Times New Roman" w:cs="Times New Roman"/>
           <w:sz w:val="24"/>
           <w:szCs w:val="24"/>
         </w:rPr>
@@ -1548,755 +2167,156 @@
       <w:r>
         <w:rPr>
           <w:rFonts w:ascii="Times New Roman" w:hAnsi="Times New Roman" w:cs="Times New Roman"/>
-          <w:i/>
-          <w:iCs/>
-          <w:sz w:val="24"/>
-          <w:szCs w:val="24"/>
-        </w:rPr>
-        <w:t>носителя данных.</w:t>
-      </w:r>
-    </w:p>
-    <w:p>
-      <w:pPr>
-        <w:overflowPunct/>
-        <w:textAlignment w:val="auto"/>
-        <w:rPr>
-          <w:rFonts w:ascii="Times New Roman" w:hAnsi="Times New Roman" w:cs="Times New Roman"/>
-          <w:i/>
-          <w:iCs/>
-          <w:sz w:val="24"/>
-          <w:szCs w:val="24"/>
-        </w:rPr>
-      </w:pPr>
-      <w:r>
-        <w:rPr>
-          <w:rFonts w:ascii="Times New Roman" w:hAnsi="Times New Roman" w:cs="Times New Roman"/>
-          <w:i/>
-          <w:iCs/>
-          <w:sz w:val="24"/>
-          <w:szCs w:val="24"/>
-        </w:rPr>
-        <w:lastRenderedPageBreak/>
-        <w:t>Если требуются другое оборудование или программные средства для</w:t>
-      </w:r>
-      <w:r>
-        <w:rPr>
-          <w:rFonts w:ascii="Times New Roman" w:hAnsi="Times New Roman" w:cs="Times New Roman"/>
-          <w:i/>
-          <w:iCs/>
+          <w:sz w:val="24"/>
+          <w:szCs w:val="24"/>
+        </w:rPr>
+        <w:t xml:space="preserve">среды </w:t>
+      </w:r>
+      <w:r>
+        <w:rPr>
+          <w:rFonts w:ascii="Times New Roman" w:hAnsi="Times New Roman" w:cs="Times New Roman"/>
+          <w:sz w:val="24"/>
+          <w:szCs w:val="24"/>
+        </w:rPr>
+        <w:t>.</w:t>
+      </w:r>
+      <w:r>
+        <w:rPr>
+          <w:rFonts w:ascii="Times New Roman" w:hAnsi="Times New Roman" w:cs="Times New Roman"/>
+          <w:sz w:val="24"/>
+          <w:szCs w:val="24"/>
+          <w:lang w:val="en-US"/>
+        </w:rPr>
+        <w:t>NET</w:t>
+      </w:r>
+      <w:r>
+        <w:rPr>
+          <w:rFonts w:ascii="Times New Roman" w:hAnsi="Times New Roman" w:cs="Times New Roman"/>
           <w:sz w:val="24"/>
           <w:szCs w:val="24"/>
         </w:rPr>
         <w:t xml:space="preserve"> </w:t>
       </w:r>
-      <w:r>
-        <w:rPr>
-          <w:rFonts w:ascii="Times New Roman" w:hAnsi="Times New Roman" w:cs="Times New Roman"/>
-          <w:i/>
-          <w:iCs/>
-          <w:sz w:val="24"/>
-          <w:szCs w:val="24"/>
-        </w:rPr>
-        <w:t>подготовки входных данных к программе, например</w:t>
-      </w:r>
-      <w:r>
-        <w:rPr>
-          <w:rFonts w:ascii="Times New Roman" w:hAnsi="Times New Roman" w:cs="Times New Roman"/>
-          <w:i/>
-          <w:iCs/>
-          <w:sz w:val="24"/>
-          <w:szCs w:val="24"/>
-        </w:rPr>
-        <w:t>,</w:t>
-      </w:r>
-      <w:r>
-        <w:rPr>
-          <w:rFonts w:ascii="Times New Roman" w:hAnsi="Times New Roman" w:cs="Times New Roman"/>
-          <w:i/>
-          <w:iCs/>
-          <w:sz w:val="24"/>
-          <w:szCs w:val="24"/>
-        </w:rPr>
-        <w:t xml:space="preserve"> для создания файлов,</w:t>
-      </w:r>
-      <w:r>
-        <w:rPr>
-          <w:rFonts w:ascii="Times New Roman" w:hAnsi="Times New Roman" w:cs="Times New Roman"/>
-          <w:i/>
-          <w:iCs/>
-          <w:sz w:val="24"/>
-          <w:szCs w:val="24"/>
+    </w:p>
+    <w:p>
+      <w:pPr>
+        <w:overflowPunct/>
+        <w:textAlignment w:val="auto"/>
+        <w:rPr>
+          <w:rFonts w:ascii="Times New Roman" w:hAnsi="Times New Roman" w:cs="Times New Roman"/>
+          <w:sz w:val="24"/>
+          <w:szCs w:val="24"/>
+          <w:lang w:val="en-US"/>
+        </w:rPr>
+      </w:pPr>
+      <w:r>
+        <w:rPr>
+          <w:rFonts w:ascii="Times New Roman" w:hAnsi="Times New Roman" w:cs="Times New Roman"/>
+          <w:sz w:val="24"/>
+          <w:szCs w:val="24"/>
+        </w:rPr>
+        <w:t>Пакеты</w:t>
+      </w:r>
+      <w:r>
+        <w:rPr>
+          <w:rFonts w:ascii="Times New Roman" w:hAnsi="Times New Roman" w:cs="Times New Roman"/>
+          <w:sz w:val="24"/>
+          <w:szCs w:val="24"/>
+          <w:lang w:val="en-US"/>
+        </w:rPr>
+        <w:t>: Entity</w:t>
+      </w:r>
+      <w:r>
+        <w:rPr>
+          <w:rFonts w:ascii="Times New Roman" w:hAnsi="Times New Roman" w:cs="Times New Roman"/>
+          <w:sz w:val="24"/>
+          <w:szCs w:val="24"/>
+          <w:lang w:val="en-US"/>
         </w:rPr>
         <w:t xml:space="preserve"> </w:t>
       </w:r>
       <w:r>
         <w:rPr>
           <w:rFonts w:ascii="Times New Roman" w:hAnsi="Times New Roman" w:cs="Times New Roman"/>
-          <w:i/>
-          <w:iCs/>
-          <w:sz w:val="24"/>
-          <w:szCs w:val="24"/>
-        </w:rPr>
-        <w:t>требования к ним должны быть полностью определены.</w:t>
-      </w:r>
-      <w:bookmarkStart w:id="0" w:name="_GoBack"/>
-      <w:bookmarkEnd w:id="0"/>
-    </w:p>
-    <w:p>
-      <w:pPr>
-        <w:overflowPunct/>
-        <w:textAlignment w:val="auto"/>
-        <w:rPr>
-          <w:rFonts w:ascii="Times New Roman" w:hAnsi="Times New Roman" w:cs="Times New Roman"/>
-          <w:i/>
-          <w:iCs/>
-          <w:sz w:val="24"/>
-          <w:szCs w:val="24"/>
-        </w:rPr>
-      </w:pPr>
-      <w:r>
-        <w:rPr>
-          <w:rFonts w:ascii="Times New Roman" w:hAnsi="Times New Roman" w:cs="Times New Roman"/>
-          <w:iCs/>
-          <w:sz w:val="24"/>
-          <w:szCs w:val="24"/>
-        </w:rPr>
-        <w:t>b) Вспомогательные данные</w:t>
-      </w:r>
-      <w:r>
-        <w:rPr>
-          <w:rFonts w:ascii="Times New Roman" w:hAnsi="Times New Roman" w:cs="Times New Roman"/>
-          <w:i/>
-          <w:iCs/>
-          <w:sz w:val="24"/>
-          <w:szCs w:val="24"/>
-        </w:rPr>
+          <w:sz w:val="24"/>
+          <w:szCs w:val="24"/>
+          <w:lang w:val="en-US"/>
+        </w:rPr>
+        <w:t xml:space="preserve">Framework, </w:t>
+      </w:r>
+      <w:proofErr w:type="spellStart"/>
+      <w:r>
+        <w:rPr>
+          <w:rFonts w:ascii="Times New Roman" w:hAnsi="Times New Roman" w:cs="Times New Roman"/>
+          <w:sz w:val="24"/>
+          <w:szCs w:val="24"/>
+          <w:lang w:val="en-US"/>
+        </w:rPr>
+        <w:t>webpack</w:t>
+      </w:r>
+      <w:proofErr w:type="spellEnd"/>
+      <w:r>
+        <w:rPr>
+          <w:rFonts w:ascii="Times New Roman" w:hAnsi="Times New Roman" w:cs="Times New Roman"/>
+          <w:sz w:val="24"/>
+          <w:szCs w:val="24"/>
+          <w:lang w:val="en-US"/>
+        </w:rPr>
+        <w:t>, react, http, express, socket.io</w:t>
+      </w:r>
+    </w:p>
+    <w:p>
+      <w:pPr>
+        <w:overflowPunct/>
+        <w:textAlignment w:val="auto"/>
+        <w:rPr>
+          <w:rFonts w:ascii="Times New Roman" w:hAnsi="Times New Roman" w:cs="Times New Roman"/>
+          <w:sz w:val="24"/>
+          <w:szCs w:val="24"/>
+          <w:lang w:val="en-US"/>
+        </w:rPr>
+      </w:pPr>
+    </w:p>
+    <w:p>
+      <w:pPr>
+        <w:pStyle w:val="Heading3"/>
+      </w:pPr>
+      <w:r>
+        <w:t>Объём</w:t>
+      </w:r>
+      <w:r>
         <w:t xml:space="preserve"> </w:t>
       </w:r>
-    </w:p>
-    <w:p>
-      <w:pPr>
-        <w:overflowPunct/>
-        <w:textAlignment w:val="auto"/>
-        <w:rPr>
-          <w:rFonts w:ascii="Times New Roman" w:hAnsi="Times New Roman" w:cs="Times New Roman"/>
-          <w:i/>
-          <w:iCs/>
-          <w:sz w:val="24"/>
-          <w:szCs w:val="24"/>
-        </w:rPr>
-      </w:pPr>
-      <w:r>
-        <w:rPr>
-          <w:rFonts w:ascii="Times New Roman" w:hAnsi="Times New Roman" w:cs="Times New Roman"/>
-          <w:i/>
-          <w:iCs/>
-          <w:sz w:val="24"/>
-          <w:szCs w:val="24"/>
-        </w:rPr>
-        <w:t>Должны быть описаны любые вспомогательные данные, требуемые для</w:t>
-      </w:r>
-      <w:r>
-        <w:rPr>
-          <w:rFonts w:ascii="Times New Roman" w:hAnsi="Times New Roman" w:cs="Times New Roman"/>
-          <w:i/>
-          <w:iCs/>
-          <w:sz w:val="24"/>
-          <w:szCs w:val="24"/>
-        </w:rPr>
-        <w:t xml:space="preserve"> </w:t>
-      </w:r>
-      <w:r>
-        <w:rPr>
-          <w:rFonts w:ascii="Times New Roman" w:hAnsi="Times New Roman" w:cs="Times New Roman"/>
-          <w:i/>
-          <w:iCs/>
-          <w:sz w:val="24"/>
-          <w:szCs w:val="24"/>
-        </w:rPr>
-        <w:t>работы программного средства, например словарь для программы обработки</w:t>
-      </w:r>
-    </w:p>
-    <w:p>
-      <w:pPr>
-        <w:overflowPunct/>
-        <w:textAlignment w:val="auto"/>
-        <w:rPr>
-          <w:rFonts w:ascii="Times New Roman" w:hAnsi="Times New Roman" w:cs="Times New Roman"/>
-          <w:i/>
-          <w:iCs/>
-          <w:sz w:val="24"/>
-          <w:szCs w:val="24"/>
-        </w:rPr>
-      </w:pPr>
-      <w:r>
-        <w:rPr>
-          <w:rFonts w:ascii="Times New Roman" w:hAnsi="Times New Roman" w:cs="Times New Roman"/>
-          <w:i/>
-          <w:iCs/>
-          <w:sz w:val="24"/>
-          <w:szCs w:val="24"/>
-        </w:rPr>
-        <w:t>текста.</w:t>
-      </w:r>
-    </w:p>
-    <w:p>
-      <w:pPr>
-        <w:overflowPunct/>
-        <w:textAlignment w:val="auto"/>
-        <w:rPr>
-          <w:rFonts w:ascii="Times New Roman" w:hAnsi="Times New Roman" w:cs="Times New Roman"/>
-          <w:iCs/>
-          <w:sz w:val="24"/>
-          <w:szCs w:val="24"/>
-        </w:rPr>
-      </w:pPr>
-      <w:r>
-        <w:rPr>
-          <w:rFonts w:ascii="Times New Roman" w:hAnsi="Times New Roman" w:cs="Times New Roman"/>
-          <w:iCs/>
-          <w:sz w:val="24"/>
-          <w:szCs w:val="24"/>
-        </w:rPr>
-        <w:t xml:space="preserve">c) Выходные данные </w:t>
-      </w:r>
-    </w:p>
-    <w:p>
-      <w:pPr>
-        <w:overflowPunct/>
-        <w:textAlignment w:val="auto"/>
-        <w:rPr>
-          <w:rFonts w:ascii="Times New Roman" w:hAnsi="Times New Roman" w:cs="Times New Roman"/>
-          <w:i/>
-          <w:iCs/>
-          <w:sz w:val="24"/>
-          <w:szCs w:val="24"/>
-        </w:rPr>
-      </w:pPr>
-      <w:r>
-        <w:rPr>
-          <w:rFonts w:ascii="Times New Roman" w:hAnsi="Times New Roman" w:cs="Times New Roman"/>
-          <w:i/>
-          <w:iCs/>
-          <w:sz w:val="24"/>
-          <w:szCs w:val="24"/>
-        </w:rPr>
-        <w:t>Должны быть описаны содержание и формат экранных изображений,</w:t>
-      </w:r>
-      <w:r>
-        <w:rPr>
-          <w:rFonts w:ascii="Times New Roman" w:hAnsi="Times New Roman" w:cs="Times New Roman"/>
-          <w:i/>
-          <w:iCs/>
-          <w:sz w:val="24"/>
-          <w:szCs w:val="24"/>
-        </w:rPr>
-        <w:t xml:space="preserve"> </w:t>
-      </w:r>
-      <w:r>
-        <w:rPr>
-          <w:rFonts w:ascii="Times New Roman" w:hAnsi="Times New Roman" w:cs="Times New Roman"/>
-          <w:i/>
-          <w:iCs/>
-          <w:sz w:val="24"/>
-          <w:szCs w:val="24"/>
-        </w:rPr>
-        <w:t>печатных форм и любых других форм выходных данных. Должны быть</w:t>
-      </w:r>
-      <w:r>
-        <w:rPr>
-          <w:rFonts w:ascii="Times New Roman" w:hAnsi="Times New Roman" w:cs="Times New Roman"/>
-          <w:i/>
-          <w:iCs/>
-          <w:sz w:val="24"/>
-          <w:szCs w:val="24"/>
-        </w:rPr>
-        <w:t xml:space="preserve"> </w:t>
-      </w:r>
-      <w:r>
-        <w:rPr>
-          <w:rFonts w:ascii="Times New Roman" w:hAnsi="Times New Roman" w:cs="Times New Roman"/>
-          <w:i/>
-          <w:iCs/>
-          <w:sz w:val="24"/>
-          <w:szCs w:val="24"/>
-        </w:rPr>
-        <w:t>приведены иллюстрации шаблона вывода.</w:t>
-      </w:r>
-    </w:p>
-    <w:p>
-      <w:pPr>
-        <w:overflowPunct/>
-        <w:textAlignment w:val="auto"/>
-        <w:rPr>
-          <w:rFonts w:ascii="Times New Roman" w:hAnsi="Times New Roman" w:cs="Times New Roman"/>
-          <w:iCs/>
-          <w:sz w:val="24"/>
-          <w:szCs w:val="24"/>
-        </w:rPr>
-      </w:pPr>
-      <w:r>
-        <w:rPr>
-          <w:rFonts w:ascii="Times New Roman" w:hAnsi="Times New Roman" w:cs="Times New Roman"/>
-          <w:iCs/>
-          <w:sz w:val="24"/>
-          <w:szCs w:val="24"/>
-        </w:rPr>
-        <w:t xml:space="preserve">d) Промежуточные данные </w:t>
-      </w:r>
-    </w:p>
-    <w:p>
-      <w:pPr>
-        <w:overflowPunct/>
-        <w:textAlignment w:val="auto"/>
-        <w:rPr>
-          <w:rFonts w:ascii="Times New Roman" w:hAnsi="Times New Roman" w:cs="Times New Roman"/>
-          <w:i/>
-          <w:iCs/>
-          <w:sz w:val="24"/>
-          <w:szCs w:val="24"/>
-        </w:rPr>
-      </w:pPr>
-      <w:r>
-        <w:rPr>
-          <w:rFonts w:ascii="Times New Roman" w:hAnsi="Times New Roman" w:cs="Times New Roman"/>
-          <w:i/>
-          <w:iCs/>
-          <w:sz w:val="24"/>
-          <w:szCs w:val="24"/>
-        </w:rPr>
-        <w:t>Для понимания пользователем работы программного средства, при</w:t>
-      </w:r>
-      <w:r>
-        <w:rPr>
-          <w:rFonts w:ascii="Times New Roman" w:hAnsi="Times New Roman" w:cs="Times New Roman"/>
-          <w:i/>
-          <w:iCs/>
-          <w:sz w:val="24"/>
-          <w:szCs w:val="24"/>
-        </w:rPr>
-        <w:t xml:space="preserve"> </w:t>
-      </w:r>
-      <w:r>
-        <w:rPr>
-          <w:rFonts w:ascii="Times New Roman" w:hAnsi="Times New Roman" w:cs="Times New Roman"/>
-          <w:i/>
-          <w:iCs/>
-          <w:sz w:val="24"/>
-          <w:szCs w:val="24"/>
-        </w:rPr>
-        <w:t>необходимости, должны быть описаны содержание и формат любых</w:t>
-      </w:r>
-      <w:r>
-        <w:rPr>
-          <w:rFonts w:ascii="Times New Roman" w:hAnsi="Times New Roman" w:cs="Times New Roman"/>
-          <w:i/>
-          <w:iCs/>
-          <w:sz w:val="24"/>
-          <w:szCs w:val="24"/>
-        </w:rPr>
-        <w:t xml:space="preserve"> </w:t>
-      </w:r>
-      <w:r>
-        <w:rPr>
-          <w:rFonts w:ascii="Times New Roman" w:hAnsi="Times New Roman" w:cs="Times New Roman"/>
-          <w:i/>
-          <w:iCs/>
-          <w:sz w:val="24"/>
-          <w:szCs w:val="24"/>
-        </w:rPr>
-        <w:t>промежуточных данных.</w:t>
-      </w:r>
-    </w:p>
-    <w:p>
-      <w:pPr>
-        <w:overflowPunct/>
-        <w:textAlignment w:val="auto"/>
-        <w:rPr>
-          <w:rFonts w:ascii="Times New Roman" w:hAnsi="Times New Roman" w:cs="Times New Roman"/>
-          <w:iCs/>
-          <w:sz w:val="24"/>
-          <w:szCs w:val="24"/>
-        </w:rPr>
-      </w:pPr>
-      <w:r>
-        <w:rPr>
-          <w:rFonts w:ascii="Times New Roman" w:hAnsi="Times New Roman" w:cs="Times New Roman"/>
-          <w:iCs/>
-          <w:sz w:val="24"/>
-          <w:szCs w:val="24"/>
-        </w:rPr>
-        <w:t xml:space="preserve">е) Ограничения на данные </w:t>
-      </w:r>
-    </w:p>
-    <w:p>
-      <w:pPr>
-        <w:overflowPunct/>
-        <w:textAlignment w:val="auto"/>
-        <w:rPr>
-          <w:rFonts w:ascii="Times New Roman" w:hAnsi="Times New Roman" w:cs="Times New Roman"/>
-          <w:i/>
-          <w:iCs/>
-          <w:sz w:val="24"/>
-          <w:szCs w:val="24"/>
-        </w:rPr>
-      </w:pPr>
-      <w:r>
-        <w:rPr>
-          <w:rFonts w:ascii="Times New Roman" w:hAnsi="Times New Roman" w:cs="Times New Roman"/>
-          <w:i/>
-          <w:iCs/>
-          <w:sz w:val="24"/>
-          <w:szCs w:val="24"/>
-        </w:rPr>
-        <w:t xml:space="preserve">Должны быть описаны любые ограничения на данные, </w:t>
-      </w:r>
-      <w:r>
-        <w:rPr>
-          <w:rFonts w:ascii="Times New Roman" w:hAnsi="Times New Roman" w:cs="Times New Roman"/>
-          <w:i/>
-          <w:iCs/>
-          <w:sz w:val="24"/>
-          <w:szCs w:val="24"/>
-        </w:rPr>
-        <w:t xml:space="preserve">например, </w:t>
-      </w:r>
-      <w:r>
-        <w:rPr>
-          <w:rFonts w:ascii="Times New Roman" w:hAnsi="Times New Roman" w:cs="Times New Roman"/>
-          <w:i/>
-          <w:iCs/>
-          <w:sz w:val="24"/>
-          <w:szCs w:val="24"/>
-        </w:rPr>
-        <w:t xml:space="preserve"> предел по числу разрядов.</w:t>
-      </w:r>
-    </w:p>
-    <w:p>
-      <w:pPr>
-        <w:overflowPunct/>
-        <w:textAlignment w:val="auto"/>
-        <w:rPr>
-          <w:rFonts w:ascii="Times New Roman" w:hAnsi="Times New Roman" w:cs="Times New Roman"/>
-          <w:iCs/>
-          <w:sz w:val="24"/>
-          <w:szCs w:val="24"/>
-        </w:rPr>
-      </w:pPr>
-      <w:r>
-        <w:rPr>
-          <w:rFonts w:ascii="Times New Roman" w:hAnsi="Times New Roman" w:cs="Times New Roman"/>
-          <w:iCs/>
-          <w:sz w:val="24"/>
-          <w:szCs w:val="24"/>
-        </w:rPr>
-        <w:t xml:space="preserve">f) Хранение данных </w:t>
-      </w:r>
-    </w:p>
-    <w:p>
-      <w:pPr>
-        <w:overflowPunct/>
-        <w:textAlignment w:val="auto"/>
-        <w:rPr>
-          <w:rFonts w:ascii="Times New Roman" w:hAnsi="Times New Roman" w:cs="Times New Roman"/>
-          <w:i/>
-          <w:iCs/>
-          <w:sz w:val="24"/>
-          <w:szCs w:val="24"/>
-        </w:rPr>
-      </w:pPr>
-      <w:r>
-        <w:rPr>
-          <w:rFonts w:ascii="Times New Roman" w:hAnsi="Times New Roman" w:cs="Times New Roman"/>
-          <w:i/>
-          <w:iCs/>
-          <w:sz w:val="24"/>
-          <w:szCs w:val="24"/>
-        </w:rPr>
-        <w:t>Для понимания пользователем работы программного средства, при</w:t>
-      </w:r>
-      <w:r>
-        <w:rPr>
-          <w:rFonts w:ascii="Times New Roman" w:hAnsi="Times New Roman" w:cs="Times New Roman"/>
-          <w:i/>
-          <w:iCs/>
-          <w:sz w:val="24"/>
-          <w:szCs w:val="24"/>
-        </w:rPr>
-        <w:t xml:space="preserve"> </w:t>
-      </w:r>
-      <w:r>
-        <w:rPr>
-          <w:rFonts w:ascii="Times New Roman" w:hAnsi="Times New Roman" w:cs="Times New Roman"/>
-          <w:i/>
-          <w:iCs/>
-          <w:sz w:val="24"/>
-          <w:szCs w:val="24"/>
-        </w:rPr>
-        <w:t>необходимости, должны быть описаны форматы файла и записей. Должно быть установлено, позволяют ли условия форматирования использовать</w:t>
-      </w:r>
-      <w:r>
-        <w:rPr>
-          <w:rFonts w:ascii="Times New Roman" w:hAnsi="Times New Roman" w:cs="Times New Roman"/>
-          <w:i/>
-          <w:iCs/>
-          <w:sz w:val="24"/>
-          <w:szCs w:val="24"/>
-        </w:rPr>
-        <w:t xml:space="preserve"> </w:t>
-      </w:r>
-      <w:r>
-        <w:rPr>
-          <w:rFonts w:ascii="Times New Roman" w:hAnsi="Times New Roman" w:cs="Times New Roman"/>
-          <w:i/>
-          <w:iCs/>
-          <w:sz w:val="24"/>
-          <w:szCs w:val="24"/>
-        </w:rPr>
-        <w:t>файлы и записи других программных средств.</w:t>
-      </w:r>
-    </w:p>
-    <w:p>
-      <w:pPr>
-        <w:overflowPunct/>
-        <w:textAlignment w:val="auto"/>
-        <w:rPr>
-          <w:rFonts w:ascii="Times New Roman" w:hAnsi="Times New Roman" w:cs="Times New Roman"/>
-          <w:i/>
-          <w:iCs/>
-          <w:sz w:val="24"/>
-          <w:szCs w:val="24"/>
-        </w:rPr>
-      </w:pPr>
-      <w:r>
-        <w:rPr>
-          <w:rFonts w:ascii="Times New Roman" w:hAnsi="Times New Roman" w:cs="Times New Roman"/>
-          <w:i/>
-          <w:iCs/>
-          <w:sz w:val="24"/>
-          <w:szCs w:val="24"/>
-        </w:rPr>
-        <w:t>Должны быть описаны любые ограничения, например</w:t>
-      </w:r>
-      <w:r>
-        <w:rPr>
-          <w:rFonts w:ascii="Times New Roman" w:hAnsi="Times New Roman" w:cs="Times New Roman"/>
-          <w:i/>
-          <w:iCs/>
-          <w:sz w:val="24"/>
-          <w:szCs w:val="24"/>
-        </w:rPr>
-        <w:t>,</w:t>
-      </w:r>
-      <w:r>
-        <w:rPr>
-          <w:rFonts w:ascii="Times New Roman" w:hAnsi="Times New Roman" w:cs="Times New Roman"/>
-          <w:i/>
-          <w:iCs/>
-          <w:sz w:val="24"/>
-          <w:szCs w:val="24"/>
-        </w:rPr>
-        <w:t xml:space="preserve"> максимальное число</w:t>
-      </w:r>
-      <w:r>
-        <w:rPr>
-          <w:rFonts w:ascii="Times New Roman" w:hAnsi="Times New Roman" w:cs="Times New Roman"/>
-          <w:i/>
-          <w:iCs/>
-          <w:sz w:val="24"/>
-          <w:szCs w:val="24"/>
-        </w:rPr>
-        <w:t xml:space="preserve"> </w:t>
-      </w:r>
-      <w:r>
-        <w:rPr>
-          <w:rFonts w:ascii="Times New Roman" w:hAnsi="Times New Roman" w:cs="Times New Roman"/>
-          <w:i/>
-          <w:iCs/>
-          <w:sz w:val="24"/>
-          <w:szCs w:val="24"/>
-        </w:rPr>
-        <w:t>записей на файл, максимальное число файлов на диск.</w:t>
-      </w:r>
-    </w:p>
-    <w:p>
-      <w:pPr>
-        <w:overflowPunct/>
-        <w:textAlignment w:val="auto"/>
-        <w:rPr>
-          <w:rFonts w:ascii="Times New Roman" w:hAnsi="Times New Roman" w:cs="Times New Roman"/>
-          <w:sz w:val="24"/>
-          <w:szCs w:val="24"/>
-        </w:rPr>
-      </w:pPr>
-    </w:p>
-    <w:p>
-      <w:pPr>
-        <w:overflowPunct/>
-        <w:textAlignment w:val="auto"/>
-        <w:rPr>
-          <w:rFonts w:ascii="Times New Roman" w:hAnsi="Times New Roman" w:cs="Times New Roman"/>
-          <w:sz w:val="24"/>
-          <w:szCs w:val="24"/>
-        </w:rPr>
-      </w:pPr>
-      <w:r>
-        <w:rPr>
-          <w:rFonts w:ascii="Times New Roman" w:hAnsi="Times New Roman" w:cs="Times New Roman"/>
-          <w:sz w:val="24"/>
-          <w:szCs w:val="24"/>
-        </w:rPr>
-        <w:t xml:space="preserve">Среда разработки, используемые </w:t>
-      </w:r>
-      <w:r>
-        <w:rPr>
-          <w:rFonts w:ascii="Times New Roman" w:hAnsi="Times New Roman" w:cs="Times New Roman"/>
-          <w:sz w:val="24"/>
-          <w:szCs w:val="24"/>
-        </w:rPr>
-        <w:t xml:space="preserve"> я</w:t>
-      </w:r>
-      <w:r>
-        <w:rPr>
-          <w:rFonts w:ascii="Times New Roman" w:hAnsi="Times New Roman" w:cs="Times New Roman"/>
-          <w:sz w:val="24"/>
-          <w:szCs w:val="24"/>
-        </w:rPr>
-        <w:t>зык</w:t>
-      </w:r>
-      <w:r>
-        <w:rPr>
-          <w:rFonts w:ascii="Times New Roman" w:hAnsi="Times New Roman" w:cs="Times New Roman"/>
-          <w:sz w:val="24"/>
-          <w:szCs w:val="24"/>
-        </w:rPr>
-        <w:t>и программирования</w:t>
-      </w:r>
-      <w:r>
-        <w:rPr>
-          <w:rFonts w:ascii="Times New Roman" w:hAnsi="Times New Roman" w:cs="Times New Roman"/>
-          <w:sz w:val="24"/>
-          <w:szCs w:val="24"/>
-        </w:rPr>
-        <w:t>, библиотеки, пакеты</w:t>
-      </w:r>
-      <w:r>
-        <w:rPr>
-          <w:rFonts w:ascii="Times New Roman" w:hAnsi="Times New Roman" w:cs="Times New Roman"/>
-          <w:sz w:val="24"/>
-          <w:szCs w:val="24"/>
-        </w:rPr>
-        <w:t>:</w:t>
-      </w:r>
-    </w:p>
-    <w:p>
-      <w:pPr>
-        <w:overflowPunct/>
-        <w:textAlignment w:val="auto"/>
-        <w:rPr>
-          <w:rFonts w:ascii="Times New Roman" w:hAnsi="Times New Roman" w:cs="Times New Roman"/>
-          <w:sz w:val="24"/>
-          <w:szCs w:val="24"/>
-        </w:rPr>
-      </w:pPr>
-      <w:r>
-        <w:rPr>
-          <w:rFonts w:ascii="Times New Roman" w:hAnsi="Times New Roman" w:cs="Times New Roman"/>
-          <w:sz w:val="24"/>
-          <w:szCs w:val="24"/>
-        </w:rPr>
-        <w:t>Среда разработки</w:t>
-      </w:r>
-      <w:r>
-        <w:rPr>
-          <w:rFonts w:ascii="Times New Roman" w:hAnsi="Times New Roman" w:cs="Times New Roman"/>
-          <w:sz w:val="24"/>
-          <w:szCs w:val="24"/>
-        </w:rPr>
-        <w:t>: .</w:t>
-      </w:r>
-      <w:r>
-        <w:rPr>
-          <w:rFonts w:ascii="Times New Roman" w:hAnsi="Times New Roman" w:cs="Times New Roman"/>
-          <w:sz w:val="24"/>
-          <w:szCs w:val="24"/>
-          <w:lang w:val="en-US"/>
-        </w:rPr>
-        <w:t>NET</w:t>
-      </w:r>
-      <w:r>
-        <w:rPr>
-          <w:rFonts w:ascii="Times New Roman" w:hAnsi="Times New Roman" w:cs="Times New Roman"/>
-          <w:sz w:val="24"/>
-          <w:szCs w:val="24"/>
-        </w:rPr>
-        <w:t xml:space="preserve"> и </w:t>
-      </w:r>
-      <w:r>
-        <w:rPr>
-          <w:rFonts w:ascii="Times New Roman" w:hAnsi="Times New Roman" w:cs="Times New Roman"/>
-          <w:sz w:val="24"/>
-          <w:szCs w:val="24"/>
-          <w:lang w:val="en-US"/>
-        </w:rPr>
-        <w:t>node</w:t>
-      </w:r>
-      <w:r>
-        <w:rPr>
-          <w:rFonts w:ascii="Times New Roman" w:hAnsi="Times New Roman" w:cs="Times New Roman"/>
-          <w:sz w:val="24"/>
-          <w:szCs w:val="24"/>
-        </w:rPr>
-        <w:t>.</w:t>
-      </w:r>
-      <w:proofErr w:type="spellStart"/>
-      <w:r>
-        <w:rPr>
-          <w:rFonts w:ascii="Times New Roman" w:hAnsi="Times New Roman" w:cs="Times New Roman"/>
-          <w:sz w:val="24"/>
-          <w:szCs w:val="24"/>
-          <w:lang w:val="en-US"/>
-        </w:rPr>
-        <w:t>js</w:t>
-      </w:r>
-      <w:proofErr w:type="spellEnd"/>
-      <w:r>
-        <w:rPr>
-          <w:rFonts w:ascii="Times New Roman" w:hAnsi="Times New Roman" w:cs="Times New Roman"/>
-          <w:sz w:val="24"/>
-          <w:szCs w:val="24"/>
-        </w:rPr>
-        <w:t xml:space="preserve"> с клиентским </w:t>
-      </w:r>
-      <w:proofErr w:type="spellStart"/>
-      <w:r>
-        <w:rPr>
-          <w:rFonts w:ascii="Times New Roman" w:hAnsi="Times New Roman" w:cs="Times New Roman"/>
-          <w:sz w:val="24"/>
-          <w:szCs w:val="24"/>
-          <w:lang w:val="en-US"/>
-        </w:rPr>
-        <w:t>javasript</w:t>
-      </w:r>
-      <w:proofErr w:type="spellEnd"/>
-    </w:p>
-    <w:p>
-      <w:pPr>
-        <w:overflowPunct/>
-        <w:textAlignment w:val="auto"/>
-        <w:rPr>
-          <w:rFonts w:ascii="Times New Roman" w:hAnsi="Times New Roman" w:cs="Times New Roman"/>
-          <w:sz w:val="24"/>
-          <w:szCs w:val="24"/>
-        </w:rPr>
-      </w:pPr>
-      <w:r>
-        <w:rPr>
-          <w:rFonts w:ascii="Times New Roman" w:hAnsi="Times New Roman" w:cs="Times New Roman"/>
-          <w:sz w:val="24"/>
-          <w:szCs w:val="24"/>
-        </w:rPr>
-        <w:t>Используемые языки программирование</w:t>
+      <w:r>
+        <w:t>программы: 1Мб</w:t>
+      </w:r>
+    </w:p>
+    <w:p/>
+    <w:p>
+      <w:pPr>
+        <w:overflowPunct/>
+        <w:textAlignment w:val="auto"/>
+        <w:rPr>
+          <w:rFonts w:ascii="Times New Roman" w:hAnsi="Times New Roman" w:cs="Times New Roman"/>
+          <w:sz w:val="24"/>
+          <w:szCs w:val="24"/>
+        </w:rPr>
+      </w:pPr>
+      <w:r>
+        <w:rPr>
+          <w:rFonts w:ascii="Times New Roman" w:hAnsi="Times New Roman" w:cs="Times New Roman"/>
+          <w:sz w:val="24"/>
+          <w:szCs w:val="24"/>
+        </w:rPr>
+        <w:t>Используемые п</w:t>
+      </w:r>
+      <w:r>
+        <w:rPr>
+          <w:rFonts w:ascii="Times New Roman" w:hAnsi="Times New Roman" w:cs="Times New Roman"/>
+          <w:sz w:val="24"/>
+          <w:szCs w:val="24"/>
+        </w:rPr>
+        <w:t>ринципы и алгоритмы решения задач</w:t>
       </w:r>
       <w:r>
         <w:rPr>
@@ -2306,299 +2326,40 @@
         </w:rPr>
         <w:t xml:space="preserve">: </w:t>
       </w:r>
-      <w:r>
-        <w:rPr>
-          <w:rFonts w:ascii="Times New Roman" w:hAnsi="Times New Roman" w:cs="Times New Roman"/>
-          <w:sz w:val="24"/>
-          <w:szCs w:val="24"/>
-          <w:lang w:val="en-US"/>
-        </w:rPr>
-        <w:t>C</w:t>
-      </w:r>
-      <w:r>
-        <w:rPr>
-          <w:rFonts w:ascii="Times New Roman" w:hAnsi="Times New Roman" w:cs="Times New Roman"/>
-          <w:sz w:val="24"/>
-          <w:szCs w:val="24"/>
-        </w:rPr>
-        <w:t xml:space="preserve">#, </w:t>
-      </w:r>
-      <w:r>
-        <w:rPr>
-          <w:rFonts w:ascii="Times New Roman" w:hAnsi="Times New Roman" w:cs="Times New Roman"/>
-          <w:sz w:val="24"/>
-          <w:szCs w:val="24"/>
-        </w:rPr>
-        <w:t xml:space="preserve">клиентский и серверный </w:t>
-      </w:r>
-      <w:proofErr w:type="spellStart"/>
-      <w:r>
-        <w:rPr>
-          <w:rFonts w:ascii="Times New Roman" w:hAnsi="Times New Roman" w:cs="Times New Roman"/>
-          <w:sz w:val="24"/>
-          <w:szCs w:val="24"/>
-          <w:lang w:val="en-US"/>
-        </w:rPr>
-        <w:t>javascript</w:t>
-      </w:r>
-      <w:proofErr w:type="spellEnd"/>
-    </w:p>
-    <w:p>
-      <w:pPr>
-        <w:overflowPunct/>
-        <w:textAlignment w:val="auto"/>
-        <w:rPr>
-          <w:rFonts w:ascii="Times New Roman" w:hAnsi="Times New Roman" w:cs="Times New Roman"/>
-          <w:sz w:val="24"/>
-          <w:szCs w:val="24"/>
-        </w:rPr>
-      </w:pPr>
-      <w:r>
-        <w:rPr>
-          <w:rFonts w:ascii="Times New Roman" w:hAnsi="Times New Roman" w:cs="Times New Roman"/>
-          <w:sz w:val="24"/>
-          <w:szCs w:val="24"/>
-        </w:rPr>
-        <w:t>Библиотеки</w:t>
-      </w:r>
-      <w:r>
-        <w:rPr>
-          <w:rFonts w:ascii="Times New Roman" w:hAnsi="Times New Roman" w:cs="Times New Roman"/>
-          <w:sz w:val="24"/>
-          <w:szCs w:val="24"/>
-        </w:rPr>
-        <w:t xml:space="preserve">: </w:t>
-      </w:r>
-      <w:r>
-        <w:rPr>
-          <w:rFonts w:ascii="Times New Roman" w:hAnsi="Times New Roman" w:cs="Times New Roman"/>
-          <w:sz w:val="24"/>
-          <w:szCs w:val="24"/>
-        </w:rPr>
-        <w:t xml:space="preserve">библиотеки </w:t>
-      </w:r>
-      <w:r>
-        <w:rPr>
-          <w:rFonts w:ascii="Times New Roman" w:hAnsi="Times New Roman" w:cs="Times New Roman"/>
-          <w:sz w:val="24"/>
-          <w:szCs w:val="24"/>
-          <w:lang w:val="en-US"/>
-        </w:rPr>
-        <w:t>System</w:t>
-      </w:r>
-      <w:r>
-        <w:rPr>
-          <w:rFonts w:ascii="Times New Roman" w:hAnsi="Times New Roman" w:cs="Times New Roman"/>
-          <w:sz w:val="24"/>
-          <w:szCs w:val="24"/>
-        </w:rPr>
-        <w:t xml:space="preserve"> </w:t>
-      </w:r>
-      <w:r>
-        <w:rPr>
-          <w:rFonts w:ascii="Times New Roman" w:hAnsi="Times New Roman" w:cs="Times New Roman"/>
-          <w:sz w:val="24"/>
-          <w:szCs w:val="24"/>
-        </w:rPr>
-        <w:t xml:space="preserve">и </w:t>
-      </w:r>
-      <w:r>
-        <w:rPr>
-          <w:rFonts w:ascii="Times New Roman" w:hAnsi="Times New Roman" w:cs="Times New Roman"/>
-          <w:sz w:val="24"/>
-          <w:szCs w:val="24"/>
-          <w:lang w:val="en-US"/>
-        </w:rPr>
-        <w:t>Microsoft</w:t>
-      </w:r>
-      <w:r>
-        <w:rPr>
-          <w:rFonts w:ascii="Times New Roman" w:hAnsi="Times New Roman" w:cs="Times New Roman"/>
-          <w:sz w:val="24"/>
-          <w:szCs w:val="24"/>
-        </w:rPr>
-        <w:t xml:space="preserve"> </w:t>
-      </w:r>
-      <w:r>
-        <w:rPr>
-          <w:rFonts w:ascii="Times New Roman" w:hAnsi="Times New Roman" w:cs="Times New Roman"/>
-          <w:sz w:val="24"/>
-          <w:szCs w:val="24"/>
-        </w:rPr>
-        <w:t xml:space="preserve">среды </w:t>
-      </w:r>
-      <w:r>
-        <w:rPr>
-          <w:rFonts w:ascii="Times New Roman" w:hAnsi="Times New Roman" w:cs="Times New Roman"/>
-          <w:sz w:val="24"/>
-          <w:szCs w:val="24"/>
-        </w:rPr>
-        <w:t>.</w:t>
-      </w:r>
-      <w:r>
-        <w:rPr>
-          <w:rFonts w:ascii="Times New Roman" w:hAnsi="Times New Roman" w:cs="Times New Roman"/>
-          <w:sz w:val="24"/>
-          <w:szCs w:val="24"/>
-          <w:lang w:val="en-US"/>
-        </w:rPr>
-        <w:t>NET</w:t>
-      </w:r>
-      <w:r>
-        <w:rPr>
-          <w:rFonts w:ascii="Times New Roman" w:hAnsi="Times New Roman" w:cs="Times New Roman"/>
-          <w:sz w:val="24"/>
-          <w:szCs w:val="24"/>
-        </w:rPr>
-        <w:t xml:space="preserve"> </w:t>
-      </w:r>
-    </w:p>
-    <w:p>
-      <w:pPr>
-        <w:overflowPunct/>
-        <w:textAlignment w:val="auto"/>
-        <w:rPr>
-          <w:rFonts w:ascii="Times New Roman" w:hAnsi="Times New Roman" w:cs="Times New Roman"/>
-          <w:sz w:val="24"/>
-          <w:szCs w:val="24"/>
-          <w:lang w:val="en-US"/>
-        </w:rPr>
-      </w:pPr>
-      <w:r>
-        <w:rPr>
-          <w:rFonts w:ascii="Times New Roman" w:hAnsi="Times New Roman" w:cs="Times New Roman"/>
-          <w:sz w:val="24"/>
-          <w:szCs w:val="24"/>
-        </w:rPr>
-        <w:t>Пакеты</w:t>
-      </w:r>
-      <w:r>
-        <w:rPr>
-          <w:rFonts w:ascii="Times New Roman" w:hAnsi="Times New Roman" w:cs="Times New Roman"/>
-          <w:sz w:val="24"/>
-          <w:szCs w:val="24"/>
-          <w:lang w:val="en-US"/>
-        </w:rPr>
-        <w:t>: Entity</w:t>
-      </w:r>
-      <w:r>
-        <w:rPr>
-          <w:rFonts w:ascii="Times New Roman" w:hAnsi="Times New Roman" w:cs="Times New Roman"/>
-          <w:sz w:val="24"/>
-          <w:szCs w:val="24"/>
-          <w:lang w:val="en-US"/>
-        </w:rPr>
-        <w:t xml:space="preserve"> </w:t>
-      </w:r>
-      <w:r>
-        <w:rPr>
-          <w:rFonts w:ascii="Times New Roman" w:hAnsi="Times New Roman" w:cs="Times New Roman"/>
-          <w:sz w:val="24"/>
-          <w:szCs w:val="24"/>
-          <w:lang w:val="en-US"/>
-        </w:rPr>
-        <w:t xml:space="preserve">Framework, </w:t>
-      </w:r>
-      <w:proofErr w:type="spellStart"/>
-      <w:r>
-        <w:rPr>
-          <w:rFonts w:ascii="Times New Roman" w:hAnsi="Times New Roman" w:cs="Times New Roman"/>
-          <w:sz w:val="24"/>
-          <w:szCs w:val="24"/>
-          <w:lang w:val="en-US"/>
-        </w:rPr>
-        <w:t>webpack</w:t>
-      </w:r>
-      <w:proofErr w:type="spellEnd"/>
-      <w:r>
-        <w:rPr>
-          <w:rFonts w:ascii="Times New Roman" w:hAnsi="Times New Roman" w:cs="Times New Roman"/>
-          <w:sz w:val="24"/>
-          <w:szCs w:val="24"/>
-          <w:lang w:val="en-US"/>
-        </w:rPr>
-        <w:t>, react, http, express, socket.io</w:t>
-      </w:r>
-    </w:p>
-    <w:p>
-      <w:pPr>
-        <w:overflowPunct/>
-        <w:textAlignment w:val="auto"/>
-        <w:rPr>
-          <w:rFonts w:ascii="Times New Roman" w:hAnsi="Times New Roman" w:cs="Times New Roman"/>
-          <w:sz w:val="24"/>
-          <w:szCs w:val="24"/>
-          <w:lang w:val="en-US"/>
-        </w:rPr>
-      </w:pPr>
-    </w:p>
-    <w:p>
-      <w:pPr>
-        <w:pStyle w:val="Heading3"/>
-      </w:pPr>
-      <w:r>
-        <w:t>Объём</w:t>
-      </w:r>
-      <w:r>
-        <w:t xml:space="preserve"> </w:t>
-      </w:r>
-      <w:r>
-        <w:t>программы: 1Мб</w:t>
-      </w:r>
-    </w:p>
-    <w:p/>
-    <w:p>
-      <w:pPr>
-        <w:overflowPunct/>
-        <w:textAlignment w:val="auto"/>
-        <w:rPr>
-          <w:rFonts w:ascii="Times New Roman" w:hAnsi="Times New Roman" w:cs="Times New Roman"/>
-          <w:sz w:val="24"/>
-          <w:szCs w:val="24"/>
-        </w:rPr>
-      </w:pPr>
-      <w:r>
-        <w:rPr>
-          <w:rFonts w:ascii="Times New Roman" w:hAnsi="Times New Roman" w:cs="Times New Roman"/>
-          <w:sz w:val="24"/>
-          <w:szCs w:val="24"/>
-        </w:rPr>
-        <w:t>Используемые п</w:t>
-      </w:r>
-      <w:r>
-        <w:rPr>
-          <w:rFonts w:ascii="Times New Roman" w:hAnsi="Times New Roman" w:cs="Times New Roman"/>
-          <w:sz w:val="24"/>
-          <w:szCs w:val="24"/>
-        </w:rPr>
-        <w:t>ринципы и алгоритмы решения задач</w:t>
-      </w:r>
-      <w:r>
-        <w:rPr>
-          <w:rFonts w:ascii="Times New Roman" w:hAnsi="Times New Roman" w:cs="Times New Roman"/>
-          <w:sz w:val="24"/>
-          <w:szCs w:val="24"/>
-        </w:rPr>
-        <w:t xml:space="preserve">: </w:t>
-      </w:r>
-    </w:p>
-    <w:p>
-      <w:pPr>
-        <w:overflowPunct/>
-        <w:textAlignment w:val="auto"/>
-        <w:rPr>
-          <w:rFonts w:ascii="Times New Roman" w:hAnsi="Times New Roman" w:cs="Times New Roman"/>
-          <w:sz w:val="24"/>
-          <w:szCs w:val="24"/>
-        </w:rPr>
-      </w:pPr>
-      <w:r>
-        <w:rPr>
-          <w:rFonts w:ascii="Times New Roman" w:hAnsi="Times New Roman" w:cs="Times New Roman"/>
-          <w:sz w:val="24"/>
-          <w:szCs w:val="24"/>
-        </w:rPr>
-        <w:t xml:space="preserve">Для создания политики безопасности используется принцип построения дискретной политик безопасности. Для описания предикатов используется контекстно-свободная грамматика. Для вычисления предикатов используется алгоритм обхода синтаксического дерева в глубину. Для сканирования записи предиката используется рекурсивное </w:t>
+    </w:p>
+    <w:p>
+      <w:pPr>
+        <w:overflowPunct/>
+        <w:textAlignment w:val="auto"/>
+        <w:rPr>
+          <w:rFonts w:ascii="Times New Roman" w:hAnsi="Times New Roman" w:cs="Times New Roman"/>
+          <w:sz w:val="24"/>
+          <w:szCs w:val="24"/>
+        </w:rPr>
+      </w:pPr>
+      <w:r>
+        <w:rPr>
+          <w:rFonts w:ascii="Times New Roman" w:hAnsi="Times New Roman" w:cs="Times New Roman"/>
+          <w:sz w:val="24"/>
+          <w:szCs w:val="24"/>
+        </w:rPr>
+        <w:t>Для создания политики безопасности используется принцип построения дискретной политик</w:t>
+      </w:r>
+      <w:r>
+        <w:rPr>
+          <w:rFonts w:ascii="Times New Roman" w:hAnsi="Times New Roman" w:cs="Times New Roman"/>
+          <w:sz w:val="24"/>
+          <w:szCs w:val="24"/>
+        </w:rPr>
+        <w:t>и</w:t>
+      </w:r>
+      <w:r>
+        <w:rPr>
+          <w:rFonts w:ascii="Times New Roman" w:hAnsi="Times New Roman" w:cs="Times New Roman"/>
+          <w:sz w:val="24"/>
+          <w:szCs w:val="24"/>
+        </w:rPr>
+        <w:t xml:space="preserve"> безопасности. Для описания предикатов используется контекстно-свободная грамматика. Для вычисления предикатов используется алгоритм обхода синтаксического дерева в глубину. Для сканирования записи предиката используется рекурсивное </w:t>
       </w:r>
       <w:r>
         <w:rPr>
@@ -2723,7 +2484,23 @@
           <w:sz w:val="24"/>
           <w:szCs w:val="24"/>
         </w:rPr>
-        <w:t xml:space="preserve">клиента который обращается к </w:t>
+        <w:t>клиента</w:t>
+      </w:r>
+      <w:r>
+        <w:rPr>
+          <w:rFonts w:ascii="Times New Roman" w:hAnsi="Times New Roman" w:cs="Times New Roman"/>
+          <w:sz w:val="24"/>
+          <w:szCs w:val="24"/>
+        </w:rPr>
+        <w:t>,</w:t>
+      </w:r>
+      <w:r>
+        <w:rPr>
+          <w:rFonts w:ascii="Times New Roman" w:hAnsi="Times New Roman" w:cs="Times New Roman"/>
+          <w:sz w:val="24"/>
+          <w:szCs w:val="24"/>
+        </w:rPr>
+        <w:t xml:space="preserve"> который обращается к </w:t>
       </w:r>
       <w:proofErr w:type="spellStart"/>
       <w:r>
@@ -2807,7 +2584,23 @@
           <w:sz w:val="24"/>
           <w:szCs w:val="24"/>
         </w:rPr>
-        <w:t xml:space="preserve">библиотеки написанной на языке </w:t>
+        <w:t>библиотеки</w:t>
+      </w:r>
+      <w:r>
+        <w:rPr>
+          <w:rFonts w:ascii="Times New Roman" w:hAnsi="Times New Roman" w:cs="Times New Roman"/>
+          <w:sz w:val="24"/>
+          <w:szCs w:val="24"/>
+        </w:rPr>
+        <w:t>,</w:t>
+      </w:r>
+      <w:r>
+        <w:rPr>
+          <w:rFonts w:ascii="Times New Roman" w:hAnsi="Times New Roman" w:cs="Times New Roman"/>
+          <w:sz w:val="24"/>
+          <w:szCs w:val="24"/>
+        </w:rPr>
+        <w:t xml:space="preserve"> написанной на языке </w:t>
       </w:r>
       <w:r>
         <w:rPr>
@@ -2882,7 +2675,6 @@
         <w:rPr>
           <w:noProof/>
         </w:rPr>
-        <w:lastRenderedPageBreak/>
         <w:drawing>
           <wp:inline distT="0" distB="0" distL="0" distR="0" wp14:anchorId="504E1381" wp14:editId="4ED26768">
             <wp:extent cx="6480810" cy="4439920"/>
@@ -2994,6 +2786,7 @@
           <w:sz w:val="24"/>
           <w:szCs w:val="24"/>
         </w:rPr>
+        <w:lastRenderedPageBreak/>
         <w:t>Пример:</w:t>
       </w:r>
     </w:p>
@@ -3222,9 +3015,25 @@
           <w:rFonts w:ascii="Times New Roman" w:hAnsi="Times New Roman" w:cs="Times New Roman"/>
           <w:sz w:val="24"/>
           <w:szCs w:val="24"/>
-          <w:lang w:val="en-US"/>
-        </w:rPr>
-        <w:t>b</w:t>
+        </w:rPr>
+        <w:t xml:space="preserve">и после нажатия кнопки с надписью </w:t>
+      </w:r>
+      <w:r>
+        <w:rPr>
+          <w:rFonts w:ascii="Times New Roman" w:hAnsi="Times New Roman" w:cs="Times New Roman"/>
+          <w:sz w:val="24"/>
+          <w:szCs w:val="24"/>
+        </w:rPr>
+        <w:t>“</w:t>
+      </w:r>
+      <w:r>
+        <w:rPr>
+          <w:rFonts w:ascii="Times New Roman" w:hAnsi="Times New Roman" w:cs="Times New Roman"/>
+          <w:sz w:val="24"/>
+          <w:szCs w:val="24"/>
+          <w:lang w:val="en-US"/>
+        </w:rPr>
+        <w:t>Sign</w:t>
       </w:r>
       <w:r>
         <w:rPr>
@@ -3239,25 +3048,50 @@
           <w:rFonts w:ascii="Times New Roman" w:hAnsi="Times New Roman" w:cs="Times New Roman"/>
           <w:sz w:val="24"/>
           <w:szCs w:val="24"/>
-        </w:rPr>
-        <w:t xml:space="preserve">и после нажатия кнопки с надписью </w:t>
-      </w:r>
-      <w:r>
-        <w:rPr>
-          <w:rFonts w:ascii="Times New Roman" w:hAnsi="Times New Roman" w:cs="Times New Roman"/>
-          <w:sz w:val="24"/>
-          <w:szCs w:val="24"/>
-        </w:rPr>
-        <w:t>“</w:t>
-      </w:r>
-      <w:r>
-        <w:rPr>
-          <w:rFonts w:ascii="Times New Roman" w:hAnsi="Times New Roman" w:cs="Times New Roman"/>
-          <w:sz w:val="24"/>
-          <w:szCs w:val="24"/>
-          <w:lang w:val="en-US"/>
-        </w:rPr>
-        <w:t>Sign</w:t>
+          <w:lang w:val="en-US"/>
+        </w:rPr>
+        <w:t>In</w:t>
+      </w:r>
+      <w:r>
+        <w:rPr>
+          <w:rFonts w:ascii="Times New Roman" w:hAnsi="Times New Roman" w:cs="Times New Roman"/>
+          <w:sz w:val="24"/>
+          <w:szCs w:val="24"/>
+        </w:rPr>
+        <w:t xml:space="preserve">” </w:t>
+      </w:r>
+      <w:r>
+        <w:rPr>
+          <w:rFonts w:ascii="Times New Roman" w:hAnsi="Times New Roman" w:cs="Times New Roman"/>
+          <w:sz w:val="24"/>
+          <w:szCs w:val="24"/>
+        </w:rPr>
+        <w:t>можно увидеть</w:t>
+      </w:r>
+      <w:r>
+        <w:rPr>
+          <w:rFonts w:ascii="Times New Roman" w:hAnsi="Times New Roman" w:cs="Times New Roman"/>
+          <w:sz w:val="24"/>
+          <w:szCs w:val="24"/>
+        </w:rPr>
+        <w:t>,</w:t>
+      </w:r>
+      <w:r>
+        <w:rPr>
+          <w:rFonts w:ascii="Times New Roman" w:hAnsi="Times New Roman" w:cs="Times New Roman"/>
+          <w:sz w:val="24"/>
+          <w:szCs w:val="24"/>
+        </w:rPr>
+        <w:t xml:space="preserve"> что количество строк во вкладке с таблицей </w:t>
+      </w:r>
+      <w:r>
+        <w:rPr>
+          <w:rFonts w:ascii="Times New Roman" w:hAnsi="Times New Roman" w:cs="Times New Roman"/>
+          <w:sz w:val="24"/>
+          <w:szCs w:val="24"/>
+          <w:lang w:val="en-US"/>
+        </w:rPr>
+        <w:t>Orders</w:t>
       </w:r>
       <w:r>
         <w:rPr>
@@ -3272,25 +3106,163 @@
           <w:rFonts w:ascii="Times New Roman" w:hAnsi="Times New Roman" w:cs="Times New Roman"/>
           <w:sz w:val="24"/>
           <w:szCs w:val="24"/>
-          <w:lang w:val="en-US"/>
-        </w:rPr>
-        <w:t>In</w:t>
-      </w:r>
-      <w:r>
-        <w:rPr>
-          <w:rFonts w:ascii="Times New Roman" w:hAnsi="Times New Roman" w:cs="Times New Roman"/>
-          <w:sz w:val="24"/>
-          <w:szCs w:val="24"/>
-        </w:rPr>
-        <w:t xml:space="preserve">” </w:t>
-      </w:r>
-      <w:r>
-        <w:rPr>
-          <w:rFonts w:ascii="Times New Roman" w:hAnsi="Times New Roman" w:cs="Times New Roman"/>
-          <w:sz w:val="24"/>
-          <w:szCs w:val="24"/>
-        </w:rPr>
-        <w:t xml:space="preserve">можно увидеть что количество строк во вкладке с таблицей </w:t>
+        </w:rPr>
+        <w:t>разное</w:t>
+      </w:r>
+      <w:r>
+        <w:rPr>
+          <w:rFonts w:ascii="Times New Roman" w:hAnsi="Times New Roman" w:cs="Times New Roman"/>
+          <w:sz w:val="24"/>
+          <w:szCs w:val="24"/>
+        </w:rPr>
+        <w:t xml:space="preserve">, </w:t>
+      </w:r>
+      <w:r>
+        <w:rPr>
+          <w:rFonts w:ascii="Times New Roman" w:hAnsi="Times New Roman" w:cs="Times New Roman"/>
+          <w:sz w:val="24"/>
+          <w:szCs w:val="24"/>
+        </w:rPr>
+        <w:t xml:space="preserve">так как перейдя на вкладку </w:t>
+      </w:r>
+      <w:r>
+        <w:rPr>
+          <w:rFonts w:ascii="Times New Roman" w:hAnsi="Times New Roman" w:cs="Times New Roman"/>
+          <w:sz w:val="24"/>
+          <w:szCs w:val="24"/>
+          <w:lang w:val="en-US"/>
+        </w:rPr>
+        <w:t>Predicates</w:t>
+      </w:r>
+      <w:r>
+        <w:rPr>
+          <w:rFonts w:ascii="Times New Roman" w:hAnsi="Times New Roman" w:cs="Times New Roman"/>
+          <w:sz w:val="24"/>
+          <w:szCs w:val="24"/>
+        </w:rPr>
+        <w:t xml:space="preserve"> </w:t>
+      </w:r>
+      <w:r>
+        <w:rPr>
+          <w:rFonts w:ascii="Times New Roman" w:hAnsi="Times New Roman" w:cs="Times New Roman"/>
+          <w:sz w:val="24"/>
+          <w:szCs w:val="24"/>
+        </w:rPr>
+        <w:t>можно увидеть предикаты</w:t>
+      </w:r>
+      <w:r>
+        <w:rPr>
+          <w:rFonts w:ascii="Times New Roman" w:hAnsi="Times New Roman" w:cs="Times New Roman"/>
+          <w:sz w:val="24"/>
+          <w:szCs w:val="24"/>
+        </w:rPr>
+        <w:t>,</w:t>
+      </w:r>
+      <w:r>
+        <w:rPr>
+          <w:rFonts w:ascii="Times New Roman" w:hAnsi="Times New Roman" w:cs="Times New Roman"/>
+          <w:sz w:val="24"/>
+          <w:szCs w:val="24"/>
+        </w:rPr>
+        <w:t xml:space="preserve"> наложенные на</w:t>
+      </w:r>
+      <w:r>
+        <w:rPr>
+          <w:rFonts w:ascii="Times New Roman" w:hAnsi="Times New Roman" w:cs="Times New Roman"/>
+          <w:sz w:val="24"/>
+          <w:szCs w:val="24"/>
+        </w:rPr>
+        <w:t xml:space="preserve"> </w:t>
+      </w:r>
+      <w:r>
+        <w:rPr>
+          <w:rFonts w:ascii="Times New Roman" w:hAnsi="Times New Roman" w:cs="Times New Roman"/>
+          <w:sz w:val="24"/>
+          <w:szCs w:val="24"/>
+        </w:rPr>
+        <w:t>группы</w:t>
+      </w:r>
+      <w:r>
+        <w:rPr>
+          <w:rFonts w:ascii="Times New Roman" w:hAnsi="Times New Roman" w:cs="Times New Roman"/>
+          <w:sz w:val="24"/>
+          <w:szCs w:val="24"/>
+        </w:rPr>
+        <w:t xml:space="preserve"> пользов</w:t>
+      </w:r>
+      <w:r>
+        <w:rPr>
+          <w:rFonts w:ascii="Times New Roman" w:hAnsi="Times New Roman" w:cs="Times New Roman"/>
+          <w:sz w:val="24"/>
+          <w:szCs w:val="24"/>
+        </w:rPr>
+        <w:t>ателей.</w:t>
+      </w:r>
+      <w:r>
+        <w:rPr>
+          <w:rFonts w:ascii="Times New Roman" w:hAnsi="Times New Roman" w:cs="Times New Roman"/>
+          <w:sz w:val="24"/>
+          <w:szCs w:val="24"/>
+        </w:rPr>
+        <w:t xml:space="preserve"> </w:t>
+      </w:r>
+      <w:r>
+        <w:rPr>
+          <w:rFonts w:ascii="Times New Roman" w:hAnsi="Times New Roman" w:cs="Times New Roman"/>
+          <w:sz w:val="24"/>
+          <w:szCs w:val="24"/>
+        </w:rPr>
+        <w:t>Меняя идентификаторы пользователей на идентификаторы из групп</w:t>
+      </w:r>
+      <w:r>
+        <w:rPr>
+          <w:rFonts w:ascii="Times New Roman" w:hAnsi="Times New Roman" w:cs="Times New Roman"/>
+          <w:sz w:val="24"/>
+          <w:szCs w:val="24"/>
+        </w:rPr>
+        <w:t>,</w:t>
+      </w:r>
+      <w:r>
+        <w:rPr>
+          <w:rFonts w:ascii="Times New Roman" w:hAnsi="Times New Roman" w:cs="Times New Roman"/>
+          <w:sz w:val="24"/>
+          <w:szCs w:val="24"/>
+        </w:rPr>
+        <w:t xml:space="preserve"> к которым прикреплены предикаты</w:t>
+      </w:r>
+      <w:r>
+        <w:rPr>
+          <w:rFonts w:ascii="Times New Roman" w:hAnsi="Times New Roman" w:cs="Times New Roman"/>
+          <w:sz w:val="24"/>
+          <w:szCs w:val="24"/>
+        </w:rPr>
+        <w:t>,</w:t>
+      </w:r>
+      <w:bookmarkStart w:id="0" w:name="_GoBack"/>
+      <w:bookmarkEnd w:id="0"/>
+      <w:r>
+        <w:rPr>
+          <w:rFonts w:ascii="Times New Roman" w:hAnsi="Times New Roman" w:cs="Times New Roman"/>
+          <w:sz w:val="24"/>
+          <w:szCs w:val="24"/>
+        </w:rPr>
+        <w:t xml:space="preserve"> можно увидеть</w:t>
+      </w:r>
+      <w:r>
+        <w:rPr>
+          <w:rFonts w:ascii="Times New Roman" w:hAnsi="Times New Roman" w:cs="Times New Roman"/>
+          <w:sz w:val="24"/>
+          <w:szCs w:val="24"/>
+        </w:rPr>
+        <w:t>,</w:t>
+      </w:r>
+      <w:r>
+        <w:rPr>
+          <w:rFonts w:ascii="Times New Roman" w:hAnsi="Times New Roman" w:cs="Times New Roman"/>
+          <w:sz w:val="24"/>
+          <w:szCs w:val="24"/>
+        </w:rPr>
+        <w:t xml:space="preserve"> что количество строк таблицы </w:t>
       </w:r>
       <w:r>
         <w:rPr>
@@ -3315,96 +3287,7 @@
           <w:sz w:val="24"/>
           <w:szCs w:val="24"/>
         </w:rPr>
-        <w:t>разное</w:t>
-      </w:r>
-      <w:r>
-        <w:rPr>
-          <w:rFonts w:ascii="Times New Roman" w:hAnsi="Times New Roman" w:cs="Times New Roman"/>
-          <w:sz w:val="24"/>
-          <w:szCs w:val="24"/>
-        </w:rPr>
-        <w:t xml:space="preserve">, </w:t>
-      </w:r>
-      <w:r>
-        <w:rPr>
-          <w:rFonts w:ascii="Times New Roman" w:hAnsi="Times New Roman" w:cs="Times New Roman"/>
-          <w:sz w:val="24"/>
-          <w:szCs w:val="24"/>
-        </w:rPr>
-        <w:t xml:space="preserve">так как перейдя на вкладку </w:t>
-      </w:r>
-      <w:r>
-        <w:rPr>
-          <w:rFonts w:ascii="Times New Roman" w:hAnsi="Times New Roman" w:cs="Times New Roman"/>
-          <w:sz w:val="24"/>
-          <w:szCs w:val="24"/>
-          <w:lang w:val="en-US"/>
-        </w:rPr>
-        <w:t>Predicates</w:t>
-      </w:r>
-      <w:r>
-        <w:rPr>
-          <w:rFonts w:ascii="Times New Roman" w:hAnsi="Times New Roman" w:cs="Times New Roman"/>
-          <w:sz w:val="24"/>
-          <w:szCs w:val="24"/>
-        </w:rPr>
-        <w:t xml:space="preserve"> </w:t>
-      </w:r>
-      <w:r>
-        <w:rPr>
-          <w:rFonts w:ascii="Times New Roman" w:hAnsi="Times New Roman" w:cs="Times New Roman"/>
-          <w:sz w:val="24"/>
-          <w:szCs w:val="24"/>
-        </w:rPr>
-        <w:t>можно увидеть предикаты наложенные на</w:t>
-      </w:r>
-      <w:r>
-        <w:rPr>
-          <w:rFonts w:ascii="Times New Roman" w:hAnsi="Times New Roman" w:cs="Times New Roman"/>
-          <w:sz w:val="24"/>
-          <w:szCs w:val="24"/>
-        </w:rPr>
-        <w:t xml:space="preserve"> </w:t>
-      </w:r>
-      <w:r>
-        <w:rPr>
-          <w:rFonts w:ascii="Times New Roman" w:hAnsi="Times New Roman" w:cs="Times New Roman"/>
-          <w:sz w:val="24"/>
-          <w:szCs w:val="24"/>
-        </w:rPr>
-        <w:t>группы</w:t>
-      </w:r>
-      <w:r>
-        <w:rPr>
-          <w:rFonts w:ascii="Times New Roman" w:hAnsi="Times New Roman" w:cs="Times New Roman"/>
-          <w:sz w:val="24"/>
-          <w:szCs w:val="24"/>
-        </w:rPr>
-        <w:t xml:space="preserve"> пользов</w:t>
-      </w:r>
-      <w:r>
-        <w:rPr>
-          <w:rFonts w:ascii="Times New Roman" w:hAnsi="Times New Roman" w:cs="Times New Roman"/>
-          <w:sz w:val="24"/>
-          <w:szCs w:val="24"/>
-        </w:rPr>
-        <w:t>ателей.</w:t>
-      </w:r>
-      <w:r>
-        <w:rPr>
-          <w:rFonts w:ascii="Times New Roman" w:hAnsi="Times New Roman" w:cs="Times New Roman"/>
-          <w:sz w:val="24"/>
-          <w:szCs w:val="24"/>
-        </w:rPr>
-        <w:t xml:space="preserve"> </w:t>
-      </w:r>
-      <w:r>
-        <w:rPr>
-          <w:rFonts w:ascii="Times New Roman" w:hAnsi="Times New Roman" w:cs="Times New Roman"/>
-          <w:sz w:val="24"/>
-          <w:szCs w:val="24"/>
-        </w:rPr>
-        <w:t>Меняя идентификаторы пользователей на идентификаторы из групп</w:t>
+        <w:t>меняется в зависимости от условия</w:t>
       </w:r>
       <w:r>
         <w:rPr>
@@ -3420,48 +3303,7 @@
           <w:sz w:val="24"/>
           <w:szCs w:val="24"/>
         </w:rPr>
-        <w:t xml:space="preserve"> к которым прикреплены предикаты можно увидеть</w:t>
-      </w:r>
-      <w:r>
-        <w:rPr>
-          <w:rFonts w:ascii="Times New Roman" w:hAnsi="Times New Roman" w:cs="Times New Roman"/>
-          <w:sz w:val="24"/>
-          <w:szCs w:val="24"/>
-        </w:rPr>
-        <w:t>,</w:t>
-      </w:r>
-      <w:r>
-        <w:rPr>
-          <w:rFonts w:ascii="Times New Roman" w:hAnsi="Times New Roman" w:cs="Times New Roman"/>
-          <w:sz w:val="24"/>
-          <w:szCs w:val="24"/>
-        </w:rPr>
-        <w:t xml:space="preserve"> что количество строк таблицы </w:t>
-      </w:r>
-      <w:r>
-        <w:rPr>
-          <w:rFonts w:ascii="Times New Roman" w:hAnsi="Times New Roman" w:cs="Times New Roman"/>
-          <w:sz w:val="24"/>
-          <w:szCs w:val="24"/>
-          <w:lang w:val="en-US"/>
-        </w:rPr>
-        <w:t>Orders</w:t>
-      </w:r>
-      <w:r>
-        <w:rPr>
-          <w:rFonts w:ascii="Times New Roman" w:hAnsi="Times New Roman" w:cs="Times New Roman"/>
-          <w:sz w:val="24"/>
-          <w:szCs w:val="24"/>
-        </w:rPr>
-        <w:t xml:space="preserve"> </w:t>
-      </w:r>
-      <w:r>
-        <w:rPr>
-          <w:rFonts w:ascii="Times New Roman" w:hAnsi="Times New Roman" w:cs="Times New Roman"/>
-          <w:sz w:val="24"/>
-          <w:szCs w:val="24"/>
-        </w:rPr>
-        <w:t>меняется в зависимости от условия наложеного в предикате.</w:t>
+        <w:t xml:space="preserve"> наложеного в предикате.</w:t>
       </w:r>
     </w:p>
     <w:p>

</xml_diff>